<commit_message>
Logistic Classifier for image
</commit_message>
<xml_diff>
--- a/lessons/Key Learnings.docx
+++ b/lessons/Key Learnings.docx
@@ -93,7 +93,15 @@
     </w:p>
     <w:p>
       <w:r>
-        <w:t>If linear separation is not possible then the hyper-plane can be constructed by  transforming the inputs.</w:t>
+        <w:t xml:space="preserve">If linear separation is not possible then the hyper-plane can be constructed </w:t>
+      </w:r>
+      <w:proofErr w:type="gramStart"/>
+      <w:r>
+        <w:t>by  transforming</w:t>
+      </w:r>
+      <w:proofErr w:type="gramEnd"/>
+      <w:r>
+        <w:t xml:space="preserve"> the inputs.</w:t>
       </w:r>
     </w:p>
     <w:p>
@@ -139,18 +147,50 @@
         </w:numPr>
       </w:pPr>
       <w:r>
-        <w:t>Prone to overfitting in case of noise</w:t>
-      </w:r>
-    </w:p>
-    <w:p>
-      <w:r>
-        <w:t>SVM C parameter -&gt; lower value of C param avoids overfitting to the test data</w:t>
+        <w:t xml:space="preserve">Prone to </w:t>
+      </w:r>
+      <w:proofErr w:type="spellStart"/>
+      <w:r>
+        <w:t>overfitting</w:t>
+      </w:r>
+      <w:proofErr w:type="spellEnd"/>
+      <w:r>
+        <w:t xml:space="preserve"> in case of noise</w:t>
+      </w:r>
+    </w:p>
+    <w:p>
+      <w:r>
+        <w:t xml:space="preserve">SVM C parameter -&gt; lower value of C </w:t>
+      </w:r>
+      <w:proofErr w:type="spellStart"/>
+      <w:r>
+        <w:t>param</w:t>
+      </w:r>
+      <w:proofErr w:type="spellEnd"/>
+      <w:r>
+        <w:t xml:space="preserve"> avoids </w:t>
+      </w:r>
+      <w:proofErr w:type="spellStart"/>
+      <w:r>
+        <w:t>overfitting</w:t>
+      </w:r>
+      <w:proofErr w:type="spellEnd"/>
+      <w:r>
+        <w:t xml:space="preserve"> to the test data</w:t>
       </w:r>
       <w:r>
         <w:t xml:space="preserve">. Decision boundary becomes more complex when a </w:t>
       </w:r>
       <w:r>
-        <w:t>higher value of C is used i.e. classifier ends up overfitting to the existing data.</w:t>
+        <w:t xml:space="preserve">higher value of C is used i.e. classifier ends up </w:t>
+      </w:r>
+      <w:proofErr w:type="spellStart"/>
+      <w:r>
+        <w:t>overfitting</w:t>
+      </w:r>
+      <w:proofErr w:type="spellEnd"/>
+      <w:r>
+        <w:t xml:space="preserve"> to the existing data.</w:t>
       </w:r>
     </w:p>
     <w:p/>
@@ -195,6 +235,7 @@
       </w:r>
     </w:p>
     <w:p>
+      <w:proofErr w:type="gramStart"/>
       <w:r>
         <w:rPr>
           <w:b/>
@@ -205,7 +246,14 @@
         <w:rPr>
           <w:b/>
         </w:rPr>
-        <w:t xml:space="preserve">  = </w:t>
+        <w:t xml:space="preserve">  =</w:t>
+      </w:r>
+      <w:proofErr w:type="gramEnd"/>
+      <w:r>
+        <w:rPr>
+          <w:b/>
+        </w:rPr>
+        <w:t xml:space="preserve"> </w:t>
       </w:r>
       <w:r>
         <w:t>Sum[-p * log p]</w:t>
@@ -233,8 +281,13 @@
         </w:rPr>
         <w:t xml:space="preserve"> = </w:t>
       </w:r>
-      <w:r>
-        <w:t>entropy(parent) – [weighted average] * entropy(children)</w:t>
+      <w:proofErr w:type="gramStart"/>
+      <w:r>
+        <w:t>entropy(</w:t>
+      </w:r>
+      <w:proofErr w:type="gramEnd"/>
+      <w:r>
+        <w:t>parent) – [weighted average] * entropy(children)</w:t>
       </w:r>
       <w:r>
         <w:rPr>
@@ -355,14 +408,13 @@
         <w:t>its perfectly to the test data</w:t>
       </w:r>
       <w:r>
-        <w:t xml:space="preserve">. </w:t>
-      </w:r>
-      <w:r>
-        <w:t xml:space="preserve">Results from </w:t>
-      </w:r>
-      <w:r>
-        <w:t>too many features in the dataset leading to overfitting</w:t>
-      </w:r>
+        <w:t xml:space="preserve">. Results from too many features in the dataset leading to </w:t>
+      </w:r>
+      <w:proofErr w:type="spellStart"/>
+      <w:r>
+        <w:t>overfitting</w:t>
+      </w:r>
+      <w:proofErr w:type="spellEnd"/>
     </w:p>
     <w:p/>
     <w:p>
@@ -402,11 +454,19 @@
           <w:b/>
         </w:rPr>
       </w:pPr>
-      <w:r>
-        <w:rPr>
-          <w:b/>
-        </w:rPr>
-        <w:t xml:space="preserve">Adaboost: </w:t>
+      <w:proofErr w:type="spellStart"/>
+      <w:r>
+        <w:rPr>
+          <w:b/>
+        </w:rPr>
+        <w:t>Adaboost</w:t>
+      </w:r>
+      <w:proofErr w:type="spellEnd"/>
+      <w:r>
+        <w:rPr>
+          <w:b/>
+        </w:rPr>
+        <w:t xml:space="preserve">: </w:t>
       </w:r>
     </w:p>
     <w:p>
@@ -423,36 +483,35 @@
           <w:color w:val="1D1F22"/>
           <w:shd w:val="clear" w:color="auto" w:fill="FFFFFF"/>
         </w:rPr>
-        <w:t>An AdaBoost [1] classifier is a meta-estimator that begins by fitting a classifier on the original dataset and then fits additional copies of the classifier on the same dataset but where the weights of incorrectly classified instances are adjusted such that subsequent classifiers focus more on difficult cases.</w:t>
-      </w:r>
-    </w:p>
-    <w:p>
-      <w:pPr>
+        <w:t xml:space="preserve">An </w:t>
+      </w:r>
+      <w:proofErr w:type="spellStart"/>
+      <w:r>
         <w:rPr>
           <w:rFonts w:ascii="Helvetica" w:hAnsi="Helvetica" w:cs="Helvetica"/>
           <w:color w:val="1D1F22"/>
           <w:shd w:val="clear" w:color="auto" w:fill="FFFFFF"/>
         </w:rPr>
-      </w:pPr>
-    </w:p>
-    <w:p>
-      <w:pPr>
+        <w:t>AdaBoost</w:t>
+      </w:r>
+      <w:proofErr w:type="spellEnd"/>
+      <w:r>
         <w:rPr>
           <w:rFonts w:ascii="Helvetica" w:hAnsi="Helvetica" w:cs="Helvetica"/>
-          <w:b/>
           <w:color w:val="1D1F22"/>
           <w:shd w:val="clear" w:color="auto" w:fill="FFFFFF"/>
         </w:rPr>
-      </w:pPr>
-      <w:r>
+        <w:t xml:space="preserve"> [1] classifier is a meta-estimator that begins by fitting a classifier on the original dataset and then fits additional copies of the classifier on the same dataset but where the weights of incorrectly classified instances are adjusted such that subsequent classifiers focus more on difficult cases.</w:t>
+      </w:r>
+    </w:p>
+    <w:p>
+      <w:pPr>
         <w:rPr>
           <w:rFonts w:ascii="Helvetica" w:hAnsi="Helvetica" w:cs="Helvetica"/>
-          <w:b/>
           <w:color w:val="1D1F22"/>
           <w:shd w:val="clear" w:color="auto" w:fill="FFFFFF"/>
         </w:rPr>
-        <w:t>Outliers</w:t>
-      </w:r>
+      </w:pPr>
     </w:p>
     <w:p>
       <w:pPr>
@@ -463,23 +522,42 @@
           <w:shd w:val="clear" w:color="auto" w:fill="FFFFFF"/>
         </w:rPr>
       </w:pPr>
-    </w:p>
-    <w:p>
-      <w:pPr>
+      <w:r>
         <w:rPr>
           <w:rFonts w:ascii="Helvetica" w:hAnsi="Helvetica" w:cs="Helvetica"/>
           <w:b/>
           <w:color w:val="1D1F22"/>
           <w:shd w:val="clear" w:color="auto" w:fill="FFFFFF"/>
         </w:rPr>
-      </w:pPr>
-      <w:r>
+        <w:t>Outliers</w:t>
+      </w:r>
+    </w:p>
+    <w:p>
+      <w:pPr>
         <w:rPr>
           <w:rFonts w:ascii="Helvetica" w:hAnsi="Helvetica" w:cs="Helvetica"/>
           <w:b/>
           <w:color w:val="1D1F22"/>
           <w:shd w:val="clear" w:color="auto" w:fill="FFFFFF"/>
         </w:rPr>
+      </w:pPr>
+    </w:p>
+    <w:p>
+      <w:pPr>
+        <w:rPr>
+          <w:rFonts w:ascii="Helvetica" w:hAnsi="Helvetica" w:cs="Helvetica"/>
+          <w:b/>
+          <w:color w:val="1D1F22"/>
+          <w:shd w:val="clear" w:color="auto" w:fill="FFFFFF"/>
+        </w:rPr>
+      </w:pPr>
+      <w:r>
+        <w:rPr>
+          <w:rFonts w:ascii="Helvetica" w:hAnsi="Helvetica" w:cs="Helvetica"/>
+          <w:b/>
+          <w:color w:val="1D1F22"/>
+          <w:shd w:val="clear" w:color="auto" w:fill="FFFFFF"/>
+        </w:rPr>
         <w:t>Unsupervised Learnings</w:t>
       </w:r>
     </w:p>
@@ -548,7 +626,23 @@
         <w:t>Outliers can mess</w:t>
       </w:r>
       <w:r>
-        <w:t xml:space="preserve"> up as the Xmax &amp; Xmin may be sk</w:t>
+        <w:t xml:space="preserve"> up as the </w:t>
+      </w:r>
+      <w:proofErr w:type="spellStart"/>
+      <w:r>
+        <w:t>Xmax</w:t>
+      </w:r>
+      <w:proofErr w:type="spellEnd"/>
+      <w:r>
+        <w:t xml:space="preserve"> &amp; </w:t>
+      </w:r>
+      <w:proofErr w:type="spellStart"/>
+      <w:r>
+        <w:t>Xmin</w:t>
+      </w:r>
+      <w:proofErr w:type="spellEnd"/>
+      <w:r>
+        <w:t xml:space="preserve"> may be sk</w:t>
       </w:r>
       <w:r>
         <w:t>ewed</w:t>
@@ -563,7 +657,23 @@
         </w:numPr>
       </w:pPr>
       <w:r>
-        <w:t>Feature scaling = (X-Xmin)/(Xmax-Xmin)</w:t>
+        <w:t>Feature scaling = (X-</w:t>
+      </w:r>
+      <w:proofErr w:type="spellStart"/>
+      <w:r>
+        <w:t>Xmin</w:t>
+      </w:r>
+      <w:proofErr w:type="spellEnd"/>
+      <w:r>
+        <w:t>)/(</w:t>
+      </w:r>
+      <w:proofErr w:type="spellStart"/>
+      <w:r>
+        <w:t>Xmax-Xmin</w:t>
+      </w:r>
+      <w:proofErr w:type="spellEnd"/>
+      <w:r>
+        <w:t>)</w:t>
       </w:r>
     </w:p>
     <w:p>
@@ -689,11 +799,19 @@
           <w:b/>
         </w:rPr>
       </w:pPr>
-      <w:r>
-        <w:rPr>
-          <w:b/>
-        </w:rPr>
-        <w:t>TfIdf (Term Frequency , Inverse Document Frequency)</w:t>
+      <w:proofErr w:type="spellStart"/>
+      <w:r>
+        <w:rPr>
+          <w:b/>
+        </w:rPr>
+        <w:t>TfIdf</w:t>
+      </w:r>
+      <w:proofErr w:type="spellEnd"/>
+      <w:r>
+        <w:rPr>
+          <w:b/>
+        </w:rPr>
+        <w:t xml:space="preserve"> (Term Frequency , Inverse Document Frequency)</w:t>
       </w:r>
     </w:p>
     <w:p>
@@ -707,9 +825,11 @@
       <w:r>
         <w:t>Term Frequency(</w:t>
       </w:r>
+      <w:proofErr w:type="spellStart"/>
       <w:r>
         <w:t>Tf</w:t>
       </w:r>
+      <w:proofErr w:type="spellEnd"/>
       <w:r>
         <w:t>)</w:t>
       </w:r>
@@ -729,7 +849,15 @@
         </w:numPr>
       </w:pPr>
       <w:r>
-        <w:t>Inverse Document Frequency (Idf) -&gt; weighted by how often the word occurs in the corpus</w:t>
+        <w:t>Inverse Document Frequency (</w:t>
+      </w:r>
+      <w:proofErr w:type="spellStart"/>
+      <w:r>
+        <w:t>Idf</w:t>
+      </w:r>
+      <w:proofErr w:type="spellEnd"/>
+      <w:r>
+        <w:t>) -&gt; weighted by how often the word occurs in the corpus</w:t>
       </w:r>
     </w:p>
     <w:p>
@@ -999,11 +1127,24 @@
           <w:numId w:val="4"/>
         </w:numPr>
       </w:pPr>
+      <w:proofErr w:type="spellStart"/>
       <w:r>
         <w:t>p</w:t>
       </w:r>
       <w:r>
-        <w:t>ca.fit(training_features)</w:t>
+        <w:t>ca.fit</w:t>
+      </w:r>
+      <w:proofErr w:type="spellEnd"/>
+      <w:r>
+        <w:t>(</w:t>
+      </w:r>
+      <w:proofErr w:type="spellStart"/>
+      <w:r>
+        <w:t>training_features</w:t>
+      </w:r>
+      <w:proofErr w:type="spellEnd"/>
+      <w:r>
+        <w:t>)</w:t>
       </w:r>
       <w:r>
         <w:t xml:space="preserve"> -&gt; extract principal components</w:t>
@@ -1017,8 +1158,21 @@
           <w:numId w:val="4"/>
         </w:numPr>
       </w:pPr>
-      <w:r>
-        <w:t xml:space="preserve">pca.transform(training_features)  -&gt; </w:t>
+      <w:proofErr w:type="spellStart"/>
+      <w:r>
+        <w:t>pca.transform</w:t>
+      </w:r>
+      <w:proofErr w:type="spellEnd"/>
+      <w:r>
+        <w:t>(</w:t>
+      </w:r>
+      <w:proofErr w:type="spellStart"/>
+      <w:r>
+        <w:t>training_features</w:t>
+      </w:r>
+      <w:proofErr w:type="spellEnd"/>
+      <w:r>
+        <w:t xml:space="preserve">)  -&gt; </w:t>
       </w:r>
     </w:p>
     <w:p>
@@ -1029,8 +1183,21 @@
           <w:numId w:val="4"/>
         </w:numPr>
       </w:pPr>
-      <w:r>
-        <w:t>classifier.fit(training_features_transform)</w:t>
+      <w:proofErr w:type="spellStart"/>
+      <w:r>
+        <w:t>classifier.fit</w:t>
+      </w:r>
+      <w:proofErr w:type="spellEnd"/>
+      <w:r>
+        <w:t>(</w:t>
+      </w:r>
+      <w:proofErr w:type="spellStart"/>
+      <w:r>
+        <w:t>training_features_transform</w:t>
+      </w:r>
+      <w:proofErr w:type="spellEnd"/>
+      <w:r>
+        <w:t>)</w:t>
       </w:r>
     </w:p>
     <w:p>
@@ -1041,8 +1208,21 @@
           <w:numId w:val="4"/>
         </w:numPr>
       </w:pPr>
-      <w:r>
-        <w:t>pca.transform(test_features)</w:t>
+      <w:proofErr w:type="spellStart"/>
+      <w:r>
+        <w:t>pca.transform</w:t>
+      </w:r>
+      <w:proofErr w:type="spellEnd"/>
+      <w:r>
+        <w:t>(</w:t>
+      </w:r>
+      <w:proofErr w:type="spellStart"/>
+      <w:r>
+        <w:t>test_features</w:t>
+      </w:r>
+      <w:proofErr w:type="spellEnd"/>
+      <w:r>
+        <w:t>)</w:t>
       </w:r>
     </w:p>
     <w:p>
@@ -1053,8 +1233,21 @@
           <w:numId w:val="4"/>
         </w:numPr>
       </w:pPr>
-      <w:r>
-        <w:t>classifier.predict(test_features_transform)</w:t>
+      <w:proofErr w:type="spellStart"/>
+      <w:r>
+        <w:t>classifier.predict</w:t>
+      </w:r>
+      <w:proofErr w:type="spellEnd"/>
+      <w:r>
+        <w:t>(</w:t>
+      </w:r>
+      <w:proofErr w:type="spellStart"/>
+      <w:r>
+        <w:t>test_features_transform</w:t>
+      </w:r>
+      <w:proofErr w:type="spellEnd"/>
+      <w:r>
+        <w:t>)</w:t>
       </w:r>
     </w:p>
     <w:p/>
@@ -1089,6 +1282,7 @@
           <w:shd w:val="clear" w:color="auto" w:fill="FFFFFF"/>
         </w:rPr>
       </w:pPr>
+      <w:proofErr w:type="spellStart"/>
       <w:r>
         <w:rPr>
           <w:rFonts w:ascii="Arial" w:hAnsi="Arial" w:cs="Arial"/>
@@ -1099,6 +1293,7 @@
         </w:rPr>
         <w:t>GridSearchCV</w:t>
       </w:r>
+      <w:proofErr w:type="spellEnd"/>
       <w:r>
         <w:rPr>
           <w:rStyle w:val="apple-converted-space"/>
@@ -1136,6 +1331,7 @@
           <w:szCs w:val="23"/>
         </w:rPr>
       </w:pPr>
+      <w:proofErr w:type="spellStart"/>
       <w:r>
         <w:rPr>
           <w:rFonts w:ascii="Arial" w:hAnsi="Arial" w:cs="Arial"/>
@@ -1143,7 +1339,17 @@
           <w:sz w:val="23"/>
           <w:szCs w:val="23"/>
         </w:rPr>
-        <w:t>GridSearchCV is a way of systematically working through multiple combinations of parameter tunes, cross-validating as it goes to determine which tune gives the best performance. The beauty is that it can work through many combinations in only a couple extra lines of code.</w:t>
+        <w:t>GridSearchCV</w:t>
+      </w:r>
+      <w:proofErr w:type="spellEnd"/>
+      <w:r>
+        <w:rPr>
+          <w:rFonts w:ascii="Arial" w:hAnsi="Arial" w:cs="Arial"/>
+          <w:color w:val="4F4F4F"/>
+          <w:sz w:val="23"/>
+          <w:szCs w:val="23"/>
+        </w:rPr>
+        <w:t xml:space="preserve"> is a way of systematically working through multiple combinations of parameter tunes, cross-validating as it goes to determine which tune gives the best performance. The beauty is that it can work through many combinations in only a couple extra lines of code.</w:t>
       </w:r>
     </w:p>
     <w:p>
@@ -1166,8 +1372,19 @@
           <w:sz w:val="23"/>
           <w:szCs w:val="23"/>
         </w:rPr>
-        <w:t>Here's an example from the sklearn</w:t>
-      </w:r>
+        <w:t xml:space="preserve">Here's an example from the </w:t>
+      </w:r>
+      <w:proofErr w:type="spellStart"/>
+      <w:r>
+        <w:rPr>
+          <w:rFonts w:ascii="Arial" w:hAnsi="Arial" w:cs="Arial"/>
+          <w:color w:val="4F4F4F"/>
+          <w:sz w:val="23"/>
+          <w:szCs w:val="23"/>
+        </w:rPr>
+        <w:t>sklearn</w:t>
+      </w:r>
+      <w:proofErr w:type="spellEnd"/>
       <w:r>
         <w:rPr>
           <w:rStyle w:val="apple-converted-space"/>
@@ -1216,6 +1433,7 @@
           <w:szCs w:val="23"/>
         </w:rPr>
       </w:pPr>
+      <w:proofErr w:type="gramStart"/>
       <w:r>
         <w:rPr>
           <w:rStyle w:val="HTMLCode"/>
@@ -1224,17 +1442,9 @@
           <w:bdr w:val="none" w:sz="0" w:space="0" w:color="auto" w:frame="1"/>
           <w:shd w:val="clear" w:color="auto" w:fill="F9F2F4"/>
         </w:rPr>
-        <w:t>parameters = {'kernel':('linear', 'rbf'), 'C':[1, 10]}</w:t>
-      </w:r>
-      <w:r>
-        <w:rPr>
-          <w:rFonts w:ascii="Arial" w:hAnsi="Arial" w:cs="Arial"/>
-          <w:color w:val="4F4F4F"/>
-          <w:sz w:val="23"/>
-          <w:szCs w:val="23"/>
-        </w:rPr>
-        <w:br/>
-      </w:r>
+        <w:t>parameters</w:t>
+      </w:r>
+      <w:proofErr w:type="gramEnd"/>
       <w:r>
         <w:rPr>
           <w:rStyle w:val="HTMLCode"/>
@@ -1243,17 +1453,9 @@
           <w:bdr w:val="none" w:sz="0" w:space="0" w:color="auto" w:frame="1"/>
           <w:shd w:val="clear" w:color="auto" w:fill="F9F2F4"/>
         </w:rPr>
-        <w:t>svr = svm.SVC()</w:t>
-      </w:r>
-      <w:r>
-        <w:rPr>
-          <w:rFonts w:ascii="Arial" w:hAnsi="Arial" w:cs="Arial"/>
-          <w:color w:val="4F4F4F"/>
-          <w:sz w:val="23"/>
-          <w:szCs w:val="23"/>
-        </w:rPr>
-        <w:br/>
-      </w:r>
+        <w:t xml:space="preserve"> = {'kernel':('linear', '</w:t>
+      </w:r>
+      <w:proofErr w:type="spellStart"/>
       <w:r>
         <w:rPr>
           <w:rStyle w:val="HTMLCode"/>
@@ -1262,17 +1464,9 @@
           <w:bdr w:val="none" w:sz="0" w:space="0" w:color="auto" w:frame="1"/>
           <w:shd w:val="clear" w:color="auto" w:fill="F9F2F4"/>
         </w:rPr>
-        <w:t>clf = grid_search.GridSearchCV(svr, parameters)</w:t>
-      </w:r>
-      <w:r>
-        <w:rPr>
-          <w:rFonts w:ascii="Arial" w:hAnsi="Arial" w:cs="Arial"/>
-          <w:color w:val="4F4F4F"/>
-          <w:sz w:val="23"/>
-          <w:szCs w:val="23"/>
-        </w:rPr>
-        <w:br/>
-      </w:r>
+        <w:t>rbf</w:t>
+      </w:r>
+      <w:proofErr w:type="spellEnd"/>
       <w:r>
         <w:rPr>
           <w:rStyle w:val="HTMLCode"/>
@@ -1281,22 +1475,319 @@
           <w:bdr w:val="none" w:sz="0" w:space="0" w:color="auto" w:frame="1"/>
           <w:shd w:val="clear" w:color="auto" w:fill="F9F2F4"/>
         </w:rPr>
-        <w:t>clf.fit(iris.data, iris.target)</w:t>
-      </w:r>
-    </w:p>
-    <w:p>
-      <w:pPr>
-        <w:rPr>
-          <w:b/>
-        </w:rPr>
-      </w:pPr>
-    </w:p>
-    <w:p>
-      <w:pPr>
-        <w:rPr>
-          <w:b/>
-        </w:rPr>
-      </w:pPr>
+        <w:t>'), 'C':[1, 10]}</w:t>
+      </w:r>
+      <w:r>
+        <w:rPr>
+          <w:rFonts w:ascii="Arial" w:hAnsi="Arial" w:cs="Arial"/>
+          <w:color w:val="4F4F4F"/>
+          <w:sz w:val="23"/>
+          <w:szCs w:val="23"/>
+        </w:rPr>
+        <w:br/>
+      </w:r>
+      <w:proofErr w:type="spellStart"/>
+      <w:r>
+        <w:rPr>
+          <w:rStyle w:val="HTMLCode"/>
+          <w:rFonts w:ascii="Lucida Console" w:hAnsi="Lucida Console"/>
+          <w:color w:val="C7254E"/>
+          <w:bdr w:val="none" w:sz="0" w:space="0" w:color="auto" w:frame="1"/>
+          <w:shd w:val="clear" w:color="auto" w:fill="F9F2F4"/>
+        </w:rPr>
+        <w:t>svr</w:t>
+      </w:r>
+      <w:proofErr w:type="spellEnd"/>
+      <w:r>
+        <w:rPr>
+          <w:rStyle w:val="HTMLCode"/>
+          <w:rFonts w:ascii="Lucida Console" w:hAnsi="Lucida Console"/>
+          <w:color w:val="C7254E"/>
+          <w:bdr w:val="none" w:sz="0" w:space="0" w:color="auto" w:frame="1"/>
+          <w:shd w:val="clear" w:color="auto" w:fill="F9F2F4"/>
+        </w:rPr>
+        <w:t xml:space="preserve"> = </w:t>
+      </w:r>
+      <w:proofErr w:type="spellStart"/>
+      <w:r>
+        <w:rPr>
+          <w:rStyle w:val="HTMLCode"/>
+          <w:rFonts w:ascii="Lucida Console" w:hAnsi="Lucida Console"/>
+          <w:color w:val="C7254E"/>
+          <w:bdr w:val="none" w:sz="0" w:space="0" w:color="auto" w:frame="1"/>
+          <w:shd w:val="clear" w:color="auto" w:fill="F9F2F4"/>
+        </w:rPr>
+        <w:t>svm.SVC</w:t>
+      </w:r>
+      <w:proofErr w:type="spellEnd"/>
+      <w:r>
+        <w:rPr>
+          <w:rStyle w:val="HTMLCode"/>
+          <w:rFonts w:ascii="Lucida Console" w:hAnsi="Lucida Console"/>
+          <w:color w:val="C7254E"/>
+          <w:bdr w:val="none" w:sz="0" w:space="0" w:color="auto" w:frame="1"/>
+          <w:shd w:val="clear" w:color="auto" w:fill="F9F2F4"/>
+        </w:rPr>
+        <w:t>()</w:t>
+      </w:r>
+      <w:r>
+        <w:rPr>
+          <w:rFonts w:ascii="Arial" w:hAnsi="Arial" w:cs="Arial"/>
+          <w:color w:val="4F4F4F"/>
+          <w:sz w:val="23"/>
+          <w:szCs w:val="23"/>
+        </w:rPr>
+        <w:br/>
+      </w:r>
+      <w:proofErr w:type="spellStart"/>
+      <w:r>
+        <w:rPr>
+          <w:rStyle w:val="HTMLCode"/>
+          <w:rFonts w:ascii="Lucida Console" w:hAnsi="Lucida Console"/>
+          <w:color w:val="C7254E"/>
+          <w:bdr w:val="none" w:sz="0" w:space="0" w:color="auto" w:frame="1"/>
+          <w:shd w:val="clear" w:color="auto" w:fill="F9F2F4"/>
+        </w:rPr>
+        <w:t>clf</w:t>
+      </w:r>
+      <w:proofErr w:type="spellEnd"/>
+      <w:r>
+        <w:rPr>
+          <w:rStyle w:val="HTMLCode"/>
+          <w:rFonts w:ascii="Lucida Console" w:hAnsi="Lucida Console"/>
+          <w:color w:val="C7254E"/>
+          <w:bdr w:val="none" w:sz="0" w:space="0" w:color="auto" w:frame="1"/>
+          <w:shd w:val="clear" w:color="auto" w:fill="F9F2F4"/>
+        </w:rPr>
+        <w:t xml:space="preserve"> = </w:t>
+      </w:r>
+      <w:proofErr w:type="spellStart"/>
+      <w:r>
+        <w:rPr>
+          <w:rStyle w:val="HTMLCode"/>
+          <w:rFonts w:ascii="Lucida Console" w:hAnsi="Lucida Console"/>
+          <w:color w:val="C7254E"/>
+          <w:bdr w:val="none" w:sz="0" w:space="0" w:color="auto" w:frame="1"/>
+          <w:shd w:val="clear" w:color="auto" w:fill="F9F2F4"/>
+        </w:rPr>
+        <w:t>grid_search.GridSearchCV</w:t>
+      </w:r>
+      <w:proofErr w:type="spellEnd"/>
+      <w:r>
+        <w:rPr>
+          <w:rStyle w:val="HTMLCode"/>
+          <w:rFonts w:ascii="Lucida Console" w:hAnsi="Lucida Console"/>
+          <w:color w:val="C7254E"/>
+          <w:bdr w:val="none" w:sz="0" w:space="0" w:color="auto" w:frame="1"/>
+          <w:shd w:val="clear" w:color="auto" w:fill="F9F2F4"/>
+        </w:rPr>
+        <w:t>(</w:t>
+      </w:r>
+      <w:proofErr w:type="spellStart"/>
+      <w:r>
+        <w:rPr>
+          <w:rStyle w:val="HTMLCode"/>
+          <w:rFonts w:ascii="Lucida Console" w:hAnsi="Lucida Console"/>
+          <w:color w:val="C7254E"/>
+          <w:bdr w:val="none" w:sz="0" w:space="0" w:color="auto" w:frame="1"/>
+          <w:shd w:val="clear" w:color="auto" w:fill="F9F2F4"/>
+        </w:rPr>
+        <w:t>svr</w:t>
+      </w:r>
+      <w:proofErr w:type="spellEnd"/>
+      <w:r>
+        <w:rPr>
+          <w:rStyle w:val="HTMLCode"/>
+          <w:rFonts w:ascii="Lucida Console" w:hAnsi="Lucida Console"/>
+          <w:color w:val="C7254E"/>
+          <w:bdr w:val="none" w:sz="0" w:space="0" w:color="auto" w:frame="1"/>
+          <w:shd w:val="clear" w:color="auto" w:fill="F9F2F4"/>
+        </w:rPr>
+        <w:t>, parameters)</w:t>
+      </w:r>
+      <w:r>
+        <w:rPr>
+          <w:rFonts w:ascii="Arial" w:hAnsi="Arial" w:cs="Arial"/>
+          <w:color w:val="4F4F4F"/>
+          <w:sz w:val="23"/>
+          <w:szCs w:val="23"/>
+        </w:rPr>
+        <w:br/>
+      </w:r>
+      <w:proofErr w:type="spellStart"/>
+      <w:r>
+        <w:rPr>
+          <w:rStyle w:val="HTMLCode"/>
+          <w:rFonts w:ascii="Lucida Console" w:hAnsi="Lucida Console"/>
+          <w:color w:val="C7254E"/>
+          <w:bdr w:val="none" w:sz="0" w:space="0" w:color="auto" w:frame="1"/>
+          <w:shd w:val="clear" w:color="auto" w:fill="F9F2F4"/>
+        </w:rPr>
+        <w:t>clf.fit</w:t>
+      </w:r>
+      <w:proofErr w:type="spellEnd"/>
+      <w:r>
+        <w:rPr>
+          <w:rStyle w:val="HTMLCode"/>
+          <w:rFonts w:ascii="Lucida Console" w:hAnsi="Lucida Console"/>
+          <w:color w:val="C7254E"/>
+          <w:bdr w:val="none" w:sz="0" w:space="0" w:color="auto" w:frame="1"/>
+          <w:shd w:val="clear" w:color="auto" w:fill="F9F2F4"/>
+        </w:rPr>
+        <w:t>(</w:t>
+      </w:r>
+      <w:proofErr w:type="spellStart"/>
+      <w:r>
+        <w:rPr>
+          <w:rStyle w:val="HTMLCode"/>
+          <w:rFonts w:ascii="Lucida Console" w:hAnsi="Lucida Console"/>
+          <w:color w:val="C7254E"/>
+          <w:bdr w:val="none" w:sz="0" w:space="0" w:color="auto" w:frame="1"/>
+          <w:shd w:val="clear" w:color="auto" w:fill="F9F2F4"/>
+        </w:rPr>
+        <w:t>iris.data</w:t>
+      </w:r>
+      <w:proofErr w:type="spellEnd"/>
+      <w:r>
+        <w:rPr>
+          <w:rStyle w:val="HTMLCode"/>
+          <w:rFonts w:ascii="Lucida Console" w:hAnsi="Lucida Console"/>
+          <w:color w:val="C7254E"/>
+          <w:bdr w:val="none" w:sz="0" w:space="0" w:color="auto" w:frame="1"/>
+          <w:shd w:val="clear" w:color="auto" w:fill="F9F2F4"/>
+        </w:rPr>
+        <w:t xml:space="preserve">, </w:t>
+      </w:r>
+      <w:proofErr w:type="spellStart"/>
+      <w:r>
+        <w:rPr>
+          <w:rStyle w:val="HTMLCode"/>
+          <w:rFonts w:ascii="Lucida Console" w:hAnsi="Lucida Console"/>
+          <w:color w:val="C7254E"/>
+          <w:bdr w:val="none" w:sz="0" w:space="0" w:color="auto" w:frame="1"/>
+          <w:shd w:val="clear" w:color="auto" w:fill="F9F2F4"/>
+        </w:rPr>
+        <w:t>iris.target</w:t>
+      </w:r>
+      <w:proofErr w:type="spellEnd"/>
+      <w:r>
+        <w:rPr>
+          <w:rStyle w:val="HTMLCode"/>
+          <w:rFonts w:ascii="Lucida Console" w:hAnsi="Lucida Console"/>
+          <w:color w:val="C7254E"/>
+          <w:bdr w:val="none" w:sz="0" w:space="0" w:color="auto" w:frame="1"/>
+          <w:shd w:val="clear" w:color="auto" w:fill="F9F2F4"/>
+        </w:rPr>
+        <w:t>)</w:t>
+      </w:r>
+    </w:p>
+    <w:p>
+      <w:pPr>
+        <w:rPr>
+          <w:b/>
+        </w:rPr>
+      </w:pPr>
+      <w:r>
+        <w:rPr>
+          <w:b/>
+        </w:rPr>
+        <w:br w:type="page"/>
+      </w:r>
+    </w:p>
+    <w:p>
+      <w:pPr>
+        <w:rPr>
+          <w:b/>
+        </w:rPr>
+      </w:pPr>
+      <w:r>
+        <w:rPr>
+          <w:b/>
+        </w:rPr>
+        <w:lastRenderedPageBreak/>
+        <w:t>Machine Learning Snapshot</w:t>
+      </w:r>
+    </w:p>
+    <w:p>
+      <w:pPr>
+        <w:rPr>
+          <w:b/>
+        </w:rPr>
+      </w:pPr>
+    </w:p>
+    <w:p>
+      <w:pPr>
+        <w:rPr>
+          <w:b/>
+        </w:rPr>
+      </w:pPr>
+      <w:r>
+        <w:rPr>
+          <w:noProof/>
+        </w:rPr>
+        <w:drawing>
+          <wp:inline distT="0" distB="0" distL="0" distR="0" wp14:anchorId="4F0CB3C7" wp14:editId="4B085D12">
+            <wp:extent cx="5943600" cy="3057525"/>
+            <wp:effectExtent l="0" t="0" r="0" b="9525"/>
+            <wp:docPr id="1" name="Picture 1"/>
+            <wp:cNvGraphicFramePr>
+              <a:graphicFrameLocks xmlns:a="http://schemas.openxmlformats.org/drawingml/2006/main" noChangeAspect="1"/>
+            </wp:cNvGraphicFramePr>
+            <a:graphic xmlns:a="http://schemas.openxmlformats.org/drawingml/2006/main">
+              <a:graphicData uri="http://schemas.openxmlformats.org/drawingml/2006/picture">
+                <pic:pic xmlns:pic="http://schemas.openxmlformats.org/drawingml/2006/picture">
+                  <pic:nvPicPr>
+                    <pic:cNvPr id="1" name=""/>
+                    <pic:cNvPicPr/>
+                  </pic:nvPicPr>
+                  <pic:blipFill>
+                    <a:blip r:embed="rId6"/>
+                    <a:stretch>
+                      <a:fillRect/>
+                    </a:stretch>
+                  </pic:blipFill>
+                  <pic:spPr>
+                    <a:xfrm>
+                      <a:off x="0" y="0"/>
+                      <a:ext cx="5943600" cy="3057525"/>
+                    </a:xfrm>
+                    <a:prstGeom prst="rect">
+                      <a:avLst/>
+                    </a:prstGeom>
+                  </pic:spPr>
+                </pic:pic>
+              </a:graphicData>
+            </a:graphic>
+          </wp:inline>
+        </w:drawing>
+      </w:r>
+    </w:p>
+    <w:p>
+      <w:pPr>
+        <w:rPr>
+          <w:b/>
+        </w:rPr>
+      </w:pPr>
+      <w:r>
+        <w:rPr>
+          <w:b/>
+        </w:rPr>
+        <w:br w:type="page"/>
+      </w:r>
+    </w:p>
+    <w:p>
+      <w:pPr>
+        <w:rPr>
+          <w:b/>
+        </w:rPr>
+      </w:pPr>
+      <w:r>
+        <w:rPr>
+          <w:b/>
+        </w:rPr>
+        <w:lastRenderedPageBreak/>
+        <w:t>Deep Learning</w:t>
+      </w:r>
     </w:p>
     <w:p>
       <w:pPr>
@@ -1310,46 +1801,347 @@
           <w:b/>
           <w:u w:val="single"/>
         </w:rPr>
-        <w:lastRenderedPageBreak/>
         <w:t>Multinomial Logistic Classification</w:t>
       </w:r>
+    </w:p>
+    <w:p>
+      <w:pPr>
+        <w:rPr>
+          <w:b/>
+          <w:u w:val="single"/>
+        </w:rPr>
+      </w:pPr>
+    </w:p>
+    <w:p>
+      <w:pPr>
+        <w:rPr>
+          <w:b/>
+          <w:u w:val="single"/>
+        </w:rPr>
+      </w:pPr>
+      <w:r>
+        <w:rPr>
+          <w:b/>
+          <w:u w:val="single"/>
+        </w:rPr>
+        <w:t xml:space="preserve">Input </w:t>
+      </w:r>
+      <w:r>
+        <w:rPr>
+          <w:b/>
+        </w:rPr>
+        <w:t xml:space="preserve">-&gt; </w:t>
+      </w:r>
+      <w:r>
+        <w:rPr>
+          <w:b/>
+          <w:u w:val="single"/>
+        </w:rPr>
+        <w:t>Logit</w:t>
+      </w:r>
+      <w:r>
+        <w:rPr>
+          <w:b/>
+        </w:rPr>
+        <w:t xml:space="preserve"> </w:t>
+      </w:r>
+      <w:proofErr w:type="gramStart"/>
+      <w:r>
+        <w:rPr>
+          <w:b/>
+          <w:u w:val="single"/>
+        </w:rPr>
+        <w:t>Scores(</w:t>
+      </w:r>
+      <w:proofErr w:type="spellStart"/>
+      <w:proofErr w:type="gramEnd"/>
+      <w:r>
+        <w:rPr>
+          <w:b/>
+          <w:u w:val="single"/>
+        </w:rPr>
+        <w:t>wx</w:t>
+      </w:r>
+      <w:proofErr w:type="spellEnd"/>
+      <w:r>
+        <w:rPr>
+          <w:b/>
+          <w:u w:val="single"/>
+        </w:rPr>
+        <w:t xml:space="preserve"> + b) </w:t>
+      </w:r>
+      <w:r>
+        <w:rPr>
+          <w:b/>
+        </w:rPr>
+        <w:t>-&gt;</w:t>
+      </w:r>
+      <w:r>
+        <w:rPr>
+          <w:b/>
+        </w:rPr>
+        <w:t xml:space="preserve"> </w:t>
+      </w:r>
+      <w:proofErr w:type="spellStart"/>
+      <w:r>
+        <w:rPr>
+          <w:b/>
+          <w:u w:val="single"/>
+        </w:rPr>
+        <w:t>Softmax</w:t>
+      </w:r>
+      <w:proofErr w:type="spellEnd"/>
+      <w:r>
+        <w:rPr>
+          <w:b/>
+          <w:u w:val="single"/>
+        </w:rPr>
+        <w:t xml:space="preserve"> probabilities</w:t>
+      </w:r>
+      <w:r>
+        <w:rPr>
+          <w:b/>
+          <w:u w:val="single"/>
+        </w:rPr>
+        <w:t xml:space="preserve"> </w:t>
+      </w:r>
+      <w:r>
+        <w:rPr>
+          <w:b/>
+        </w:rPr>
+        <w:t>-</w:t>
+      </w:r>
+      <w:r>
+        <w:rPr>
+          <w:b/>
+        </w:rPr>
+        <w:t xml:space="preserve">&gt; </w:t>
+      </w:r>
+      <w:r>
+        <w:rPr>
+          <w:b/>
+          <w:u w:val="single"/>
+        </w:rPr>
+        <w:t>Cross-entropy</w:t>
+      </w:r>
+      <w:r>
+        <w:rPr>
+          <w:b/>
+          <w:u w:val="single"/>
+        </w:rPr>
+        <w:t xml:space="preserve"> </w:t>
+      </w:r>
+      <w:r>
+        <w:rPr>
+          <w:b/>
+        </w:rPr>
+        <w:t>-&gt;</w:t>
+      </w:r>
+      <w:r>
+        <w:rPr>
+          <w:b/>
+        </w:rPr>
+        <w:t xml:space="preserve"> </w:t>
+      </w:r>
+      <w:r>
+        <w:rPr>
+          <w:b/>
+          <w:u w:val="single"/>
+        </w:rPr>
+        <w:t>Hot Labels for classes</w:t>
+      </w:r>
+    </w:p>
+    <w:p>
+      <w:pPr>
+        <w:rPr>
+          <w:b/>
+          <w:u w:val="single"/>
+        </w:rPr>
+      </w:pPr>
+    </w:p>
+    <w:p>
+      <w:pPr>
+        <w:rPr>
+          <w:b/>
+          <w:u w:val="single"/>
+        </w:rPr>
+      </w:pPr>
+      <w:r>
+        <w:rPr>
+          <w:b/>
+          <w:u w:val="single"/>
+        </w:rPr>
+        <w:t>Gradient Descent</w:t>
+      </w:r>
+    </w:p>
+    <w:p>
+      <w:pPr>
+        <w:pStyle w:val="ListParagraph"/>
+        <w:numPr>
+          <w:ilvl w:val="0"/>
+          <w:numId w:val="1"/>
+        </w:numPr>
+      </w:pPr>
+      <w:r>
+        <w:t>Slow</w:t>
+      </w:r>
+    </w:p>
+    <w:p>
+      <w:pPr>
+        <w:rPr>
+          <w:b/>
+          <w:u w:val="single"/>
+        </w:rPr>
+      </w:pPr>
+    </w:p>
+    <w:p>
+      <w:pPr>
+        <w:rPr>
+          <w:b/>
+          <w:u w:val="single"/>
+        </w:rPr>
+      </w:pPr>
+      <w:r>
+        <w:rPr>
+          <w:b/>
+          <w:u w:val="single"/>
+        </w:rPr>
+        <w:t>Stochastic Gradient Descent</w:t>
+      </w:r>
+    </w:p>
+    <w:p>
+      <w:pPr>
+        <w:pStyle w:val="ListParagraph"/>
+        <w:numPr>
+          <w:ilvl w:val="0"/>
+          <w:numId w:val="1"/>
+        </w:numPr>
+      </w:pPr>
+      <w:r>
+        <w:t>Fast</w:t>
+      </w:r>
+    </w:p>
+    <w:p>
+      <w:pPr>
+        <w:pStyle w:val="ListParagraph"/>
+        <w:numPr>
+          <w:ilvl w:val="0"/>
+          <w:numId w:val="1"/>
+        </w:numPr>
+      </w:pPr>
+      <w:r>
+        <w:t>Requires inputs to have mean  = 0 and equal variance</w:t>
+      </w:r>
+    </w:p>
+    <w:p>
+      <w:pPr>
+        <w:pStyle w:val="ListParagraph"/>
+        <w:numPr>
+          <w:ilvl w:val="0"/>
+          <w:numId w:val="1"/>
+        </w:numPr>
+      </w:pPr>
+      <w:r>
+        <w:t>Initial weights should be randomized</w:t>
+      </w:r>
+    </w:p>
+    <w:p>
+      <w:pPr>
+        <w:pStyle w:val="ListParagraph"/>
+        <w:numPr>
+          <w:ilvl w:val="0"/>
+          <w:numId w:val="1"/>
+        </w:numPr>
+      </w:pPr>
+      <w:r>
+        <w:t>Momentum -&gt; keep running average of the gradient</w:t>
+      </w:r>
+      <w:r>
+        <w:t xml:space="preserve">s calculated </w:t>
+      </w:r>
+    </w:p>
+    <w:p>
+      <w:pPr>
+        <w:rPr>
+          <w:u w:val="single"/>
+        </w:rPr>
+      </w:pPr>
       <w:bookmarkStart w:id="0" w:name="_GoBack"/>
-      <w:bookmarkEnd w:id="0"/>
-    </w:p>
-    <w:p>
-      <w:pPr>
-        <w:rPr>
-          <w:b/>
+      <w:r>
+        <w:rPr>
           <w:u w:val="single"/>
         </w:rPr>
-      </w:pPr>
-    </w:p>
-    <w:p>
-      <w:pPr>
-        <w:rPr>
-          <w:b/>
+        <w:t xml:space="preserve">Rectified Linear </w:t>
+      </w:r>
+      <w:proofErr w:type="gramStart"/>
+      <w:r>
+        <w:rPr>
           <w:u w:val="single"/>
         </w:rPr>
-      </w:pPr>
-      <w:r>
-        <w:rPr>
-          <w:b/>
+        <w:t>Units(</w:t>
+      </w:r>
+      <w:proofErr w:type="gramEnd"/>
+      <w:r>
+        <w:rPr>
           <w:u w:val="single"/>
         </w:rPr>
-        <w:t xml:space="preserve">Input </w:t>
-      </w:r>
-      <w:r>
-        <w:rPr>
-          <w:b/>
-        </w:rPr>
-        <w:t xml:space="preserve">-&gt; </w:t>
-      </w:r>
-      <w:r>
+        <w:t>RELU)</w:t>
+      </w:r>
+    </w:p>
+    <w:bookmarkEnd w:id="0"/>
+    <w:p>
+      <w:pPr>
         <w:rPr>
           <w:b/>
           <w:u w:val="single"/>
         </w:rPr>
-        <w:t>Logit</w:t>
+      </w:pPr>
+      <w:r>
+        <w:rPr>
+          <w:b/>
+          <w:u w:val="single"/>
+        </w:rPr>
+        <w:t>Accuracy Metrics</w:t>
+      </w:r>
+    </w:p>
+    <w:p>
+      <w:pPr>
+        <w:pStyle w:val="ListParagraph"/>
+        <w:numPr>
+          <w:ilvl w:val="0"/>
+          <w:numId w:val="6"/>
+        </w:numPr>
+        <w:rPr>
+          <w:b/>
+          <w:u w:val="single"/>
+        </w:rPr>
+      </w:pPr>
+      <w:r>
+        <w:rPr>
+          <w:b/>
+        </w:rPr>
+        <w:t>Accuracy</w:t>
+      </w:r>
+      <w:r>
+        <w:t xml:space="preserve"> = Corrected Prediction for a class/ Total samples in the class</w:t>
+      </w:r>
+    </w:p>
+    <w:p>
+      <w:pPr>
+        <w:pStyle w:val="ListParagraph"/>
+        <w:numPr>
+          <w:ilvl w:val="0"/>
+          <w:numId w:val="6"/>
+        </w:numPr>
+        <w:rPr>
+          <w:b/>
+        </w:rPr>
+      </w:pPr>
+      <w:r>
+        <w:rPr>
+          <w:b/>
+        </w:rPr>
+        <w:t>Recall</w:t>
       </w:r>
       <w:r>
         <w:rPr>
@@ -1360,117 +2152,58 @@
       <w:r>
         <w:rPr>
           <w:b/>
+        </w:rPr>
+        <w:t>= (True Positive )/(True Positives + False Negatives)</w:t>
+      </w:r>
+    </w:p>
+    <w:p>
+      <w:pPr>
+        <w:pStyle w:val="ListParagraph"/>
+        <w:numPr>
+          <w:ilvl w:val="0"/>
+          <w:numId w:val="6"/>
+        </w:numPr>
+        <w:rPr>
+          <w:b/>
+        </w:rPr>
+      </w:pPr>
+      <w:r>
+        <w:rPr>
+          <w:b/>
+        </w:rPr>
+        <w:t>Prediction</w:t>
+      </w:r>
+      <w:r>
+        <w:rPr>
+          <w:b/>
+        </w:rPr>
+        <w:t xml:space="preserve"> = (True Positive )/(True Positives + False Positive)</w:t>
+      </w:r>
+    </w:p>
+    <w:p>
+      <w:pPr>
+        <w:pStyle w:val="ListParagraph"/>
+        <w:numPr>
+          <w:ilvl w:val="0"/>
+          <w:numId w:val="6"/>
+        </w:numPr>
+        <w:rPr>
+          <w:b/>
+        </w:rPr>
+      </w:pPr>
+    </w:p>
+    <w:p>
+      <w:pPr>
+        <w:rPr>
+          <w:b/>
           <w:u w:val="single"/>
         </w:rPr>
-        <w:t xml:space="preserve">Scores(wx + b) </w:t>
-      </w:r>
-      <w:r>
-        <w:rPr>
-          <w:b/>
-        </w:rPr>
-        <w:t>-&gt;</w:t>
-      </w:r>
-      <w:r>
-        <w:rPr>
-          <w:b/>
-        </w:rPr>
-        <w:t xml:space="preserve"> </w:t>
-      </w:r>
+      </w:pPr>
       <w:r>
         <w:rPr>
           <w:b/>
           <w:u w:val="single"/>
         </w:rPr>
-        <w:t>Softmax probabilities</w:t>
-      </w:r>
-      <w:r>
-        <w:rPr>
-          <w:b/>
-          <w:u w:val="single"/>
-        </w:rPr>
-        <w:t xml:space="preserve"> </w:t>
-      </w:r>
-      <w:r>
-        <w:rPr>
-          <w:b/>
-        </w:rPr>
-        <w:t>-</w:t>
-      </w:r>
-      <w:r>
-        <w:rPr>
-          <w:b/>
-        </w:rPr>
-        <w:t xml:space="preserve">&gt; </w:t>
-      </w:r>
-      <w:r>
-        <w:rPr>
-          <w:b/>
-          <w:u w:val="single"/>
-        </w:rPr>
-        <w:t>Cross-entropy</w:t>
-      </w:r>
-      <w:r>
-        <w:rPr>
-          <w:b/>
-          <w:u w:val="single"/>
-        </w:rPr>
-        <w:t xml:space="preserve"> </w:t>
-      </w:r>
-      <w:r>
-        <w:rPr>
-          <w:b/>
-        </w:rPr>
-        <w:t>-&gt;</w:t>
-      </w:r>
-      <w:r>
-        <w:rPr>
-          <w:b/>
-        </w:rPr>
-        <w:t xml:space="preserve"> </w:t>
-      </w:r>
-      <w:r>
-        <w:rPr>
-          <w:b/>
-          <w:u w:val="single"/>
-        </w:rPr>
-        <w:t>Hot Labels for classes</w:t>
-      </w:r>
-    </w:p>
-    <w:p>
-      <w:pPr>
-        <w:rPr>
-          <w:b/>
-          <w:u w:val="single"/>
-        </w:rPr>
-      </w:pPr>
-      <w:r>
-        <w:rPr>
-          <w:b/>
-          <w:u w:val="single"/>
-        </w:rPr>
-        <w:br w:type="page"/>
-      </w:r>
-    </w:p>
-    <w:p>
-      <w:pPr>
-        <w:rPr>
-          <w:b/>
-          <w:u w:val="single"/>
-        </w:rPr>
-      </w:pPr>
-    </w:p>
-    <w:p>
-      <w:pPr>
-        <w:rPr>
-          <w:b/>
-          <w:u w:val="single"/>
-        </w:rPr>
-      </w:pPr>
-      <w:r>
-        <w:rPr>
-          <w:b/>
-          <w:u w:val="single"/>
-        </w:rPr>
         <w:t>Python Libraries</w:t>
       </w:r>
     </w:p>
@@ -1485,12 +2218,14 @@
           <w:b/>
         </w:rPr>
       </w:pPr>
+      <w:proofErr w:type="spellStart"/>
       <w:r>
         <w:rPr>
           <w:b/>
         </w:rPr>
         <w:t>numpy</w:t>
       </w:r>
+      <w:proofErr w:type="spellEnd"/>
       <w:r>
         <w:rPr>
           <w:b/>
@@ -1512,12 +2247,14 @@
           <w:b/>
         </w:rPr>
       </w:pPr>
+      <w:proofErr w:type="spellStart"/>
       <w:r>
         <w:rPr>
           <w:b/>
         </w:rPr>
         <w:t>scipy</w:t>
       </w:r>
+      <w:proofErr w:type="spellEnd"/>
       <w:r>
         <w:rPr>
           <w:b/>
@@ -1539,12 +2276,14 @@
           <w:b/>
         </w:rPr>
       </w:pPr>
+      <w:proofErr w:type="spellStart"/>
       <w:r>
         <w:rPr>
           <w:b/>
         </w:rPr>
         <w:t>sklearn</w:t>
       </w:r>
+      <w:proofErr w:type="spellEnd"/>
       <w:r>
         <w:rPr>
           <w:b/>
@@ -1569,9 +2308,11 @@
           <w:numId w:val="2"/>
         </w:numPr>
       </w:pPr>
+      <w:proofErr w:type="spellStart"/>
       <w:r>
         <w:t>feature_selection</w:t>
       </w:r>
+      <w:proofErr w:type="spellEnd"/>
     </w:p>
     <w:p>
       <w:pPr>
@@ -1581,9 +2322,11 @@
           <w:numId w:val="2"/>
         </w:numPr>
       </w:pPr>
+      <w:proofErr w:type="spellStart"/>
       <w:r>
         <w:t>feature_extraction</w:t>
       </w:r>
+      <w:proofErr w:type="spellEnd"/>
     </w:p>
     <w:p>
       <w:pPr>
@@ -1608,12 +2351,14 @@
           <w:b/>
         </w:rPr>
       </w:pPr>
+      <w:proofErr w:type="spellStart"/>
       <w:r>
         <w:rPr>
           <w:b/>
         </w:rPr>
         <w:t>nltk</w:t>
       </w:r>
+      <w:proofErr w:type="spellEnd"/>
       <w:r>
         <w:rPr>
           <w:b/>
@@ -1680,9 +2425,11 @@
         </w:rPr>
         <w:t xml:space="preserve">pandas -&gt; </w:t>
       </w:r>
+      <w:proofErr w:type="spellStart"/>
       <w:r>
         <w:t>dataframe</w:t>
       </w:r>
+      <w:proofErr w:type="spellEnd"/>
     </w:p>
     <w:p>
       <w:pPr>
@@ -1834,6 +2581,92 @@
     </w:lvl>
   </w:abstractNum>
   <w:abstractNum w:abstractNumId="1">
+    <w:nsid w:val="1706049E"/>
+    <w:multiLevelType w:val="hybridMultilevel"/>
+    <w:tmpl w:val="86C84516"/>
+    <w:lvl w:ilvl="0" w:tplc="0409000F">
+      <w:start w:val="1"/>
+      <w:numFmt w:val="decimal"/>
+      <w:lvlText w:val="%1."/>
+      <w:lvlJc w:val="left"/>
+      <w:pPr>
+        <w:ind w:left="360" w:hanging="360"/>
+      </w:pPr>
+    </w:lvl>
+    <w:lvl w:ilvl="1" w:tplc="04090019" w:tentative="1">
+      <w:start w:val="1"/>
+      <w:numFmt w:val="lowerLetter"/>
+      <w:lvlText w:val="%2."/>
+      <w:lvlJc w:val="left"/>
+      <w:pPr>
+        <w:ind w:left="1080" w:hanging="360"/>
+      </w:pPr>
+    </w:lvl>
+    <w:lvl w:ilvl="2" w:tplc="0409001B" w:tentative="1">
+      <w:start w:val="1"/>
+      <w:numFmt w:val="lowerRoman"/>
+      <w:lvlText w:val="%3."/>
+      <w:lvlJc w:val="right"/>
+      <w:pPr>
+        <w:ind w:left="1800" w:hanging="180"/>
+      </w:pPr>
+    </w:lvl>
+    <w:lvl w:ilvl="3" w:tplc="0409000F" w:tentative="1">
+      <w:start w:val="1"/>
+      <w:numFmt w:val="decimal"/>
+      <w:lvlText w:val="%4."/>
+      <w:lvlJc w:val="left"/>
+      <w:pPr>
+        <w:ind w:left="2520" w:hanging="360"/>
+      </w:pPr>
+    </w:lvl>
+    <w:lvl w:ilvl="4" w:tplc="04090019" w:tentative="1">
+      <w:start w:val="1"/>
+      <w:numFmt w:val="lowerLetter"/>
+      <w:lvlText w:val="%5."/>
+      <w:lvlJc w:val="left"/>
+      <w:pPr>
+        <w:ind w:left="3240" w:hanging="360"/>
+      </w:pPr>
+    </w:lvl>
+    <w:lvl w:ilvl="5" w:tplc="0409001B" w:tentative="1">
+      <w:start w:val="1"/>
+      <w:numFmt w:val="lowerRoman"/>
+      <w:lvlText w:val="%6."/>
+      <w:lvlJc w:val="right"/>
+      <w:pPr>
+        <w:ind w:left="3960" w:hanging="180"/>
+      </w:pPr>
+    </w:lvl>
+    <w:lvl w:ilvl="6" w:tplc="0409000F" w:tentative="1">
+      <w:start w:val="1"/>
+      <w:numFmt w:val="decimal"/>
+      <w:lvlText w:val="%7."/>
+      <w:lvlJc w:val="left"/>
+      <w:pPr>
+        <w:ind w:left="4680" w:hanging="360"/>
+      </w:pPr>
+    </w:lvl>
+    <w:lvl w:ilvl="7" w:tplc="04090019" w:tentative="1">
+      <w:start w:val="1"/>
+      <w:numFmt w:val="lowerLetter"/>
+      <w:lvlText w:val="%8."/>
+      <w:lvlJc w:val="left"/>
+      <w:pPr>
+        <w:ind w:left="5400" w:hanging="360"/>
+      </w:pPr>
+    </w:lvl>
+    <w:lvl w:ilvl="8" w:tplc="0409001B" w:tentative="1">
+      <w:start w:val="1"/>
+      <w:numFmt w:val="lowerRoman"/>
+      <w:lvlText w:val="%9."/>
+      <w:lvlJc w:val="right"/>
+      <w:pPr>
+        <w:ind w:left="6120" w:hanging="180"/>
+      </w:pPr>
+    </w:lvl>
+  </w:abstractNum>
+  <w:abstractNum w:abstractNumId="2">
     <w:nsid w:val="53AB14E2"/>
     <w:multiLevelType w:val="hybridMultilevel"/>
     <w:tmpl w:val="A33CBD0C"/>
@@ -1919,7 +2752,119 @@
       </w:pPr>
     </w:lvl>
   </w:abstractNum>
-  <w:abstractNum w:abstractNumId="2">
+  <w:abstractNum w:abstractNumId="3">
+    <w:nsid w:val="5EDF5E74"/>
+    <w:multiLevelType w:val="hybridMultilevel"/>
+    <w:tmpl w:val="2EF28380"/>
+    <w:lvl w:ilvl="0" w:tplc="347A9F34">
+      <w:numFmt w:val="bullet"/>
+      <w:lvlText w:val="-"/>
+      <w:lvlJc w:val="left"/>
+      <w:pPr>
+        <w:ind w:left="720" w:hanging="360"/>
+      </w:pPr>
+      <w:rPr>
+        <w:rFonts w:ascii="Calibri" w:eastAsiaTheme="minorHAnsi" w:hAnsi="Calibri" w:cstheme="minorBidi" w:hint="default"/>
+      </w:rPr>
+    </w:lvl>
+    <w:lvl w:ilvl="1" w:tplc="04090003">
+      <w:start w:val="1"/>
+      <w:numFmt w:val="bullet"/>
+      <w:lvlText w:val="o"/>
+      <w:lvlJc w:val="left"/>
+      <w:pPr>
+        <w:ind w:left="1440" w:hanging="360"/>
+      </w:pPr>
+      <w:rPr>
+        <w:rFonts w:ascii="Courier New" w:hAnsi="Courier New" w:cs="Courier New" w:hint="default"/>
+      </w:rPr>
+    </w:lvl>
+    <w:lvl w:ilvl="2" w:tplc="04090005" w:tentative="1">
+      <w:start w:val="1"/>
+      <w:numFmt w:val="bullet"/>
+      <w:lvlText w:val=""/>
+      <w:lvlJc w:val="left"/>
+      <w:pPr>
+        <w:ind w:left="2160" w:hanging="360"/>
+      </w:pPr>
+      <w:rPr>
+        <w:rFonts w:ascii="Wingdings" w:hAnsi="Wingdings" w:hint="default"/>
+      </w:rPr>
+    </w:lvl>
+    <w:lvl w:ilvl="3" w:tplc="04090001" w:tentative="1">
+      <w:start w:val="1"/>
+      <w:numFmt w:val="bullet"/>
+      <w:lvlText w:val=""/>
+      <w:lvlJc w:val="left"/>
+      <w:pPr>
+        <w:ind w:left="2880" w:hanging="360"/>
+      </w:pPr>
+      <w:rPr>
+        <w:rFonts w:ascii="Symbol" w:hAnsi="Symbol" w:hint="default"/>
+      </w:rPr>
+    </w:lvl>
+    <w:lvl w:ilvl="4" w:tplc="04090003" w:tentative="1">
+      <w:start w:val="1"/>
+      <w:numFmt w:val="bullet"/>
+      <w:lvlText w:val="o"/>
+      <w:lvlJc w:val="left"/>
+      <w:pPr>
+        <w:ind w:left="3600" w:hanging="360"/>
+      </w:pPr>
+      <w:rPr>
+        <w:rFonts w:ascii="Courier New" w:hAnsi="Courier New" w:cs="Courier New" w:hint="default"/>
+      </w:rPr>
+    </w:lvl>
+    <w:lvl w:ilvl="5" w:tplc="04090005" w:tentative="1">
+      <w:start w:val="1"/>
+      <w:numFmt w:val="bullet"/>
+      <w:lvlText w:val=""/>
+      <w:lvlJc w:val="left"/>
+      <w:pPr>
+        <w:ind w:left="4320" w:hanging="360"/>
+      </w:pPr>
+      <w:rPr>
+        <w:rFonts w:ascii="Wingdings" w:hAnsi="Wingdings" w:hint="default"/>
+      </w:rPr>
+    </w:lvl>
+    <w:lvl w:ilvl="6" w:tplc="04090001" w:tentative="1">
+      <w:start w:val="1"/>
+      <w:numFmt w:val="bullet"/>
+      <w:lvlText w:val=""/>
+      <w:lvlJc w:val="left"/>
+      <w:pPr>
+        <w:ind w:left="5040" w:hanging="360"/>
+      </w:pPr>
+      <w:rPr>
+        <w:rFonts w:ascii="Symbol" w:hAnsi="Symbol" w:hint="default"/>
+      </w:rPr>
+    </w:lvl>
+    <w:lvl w:ilvl="7" w:tplc="04090003" w:tentative="1">
+      <w:start w:val="1"/>
+      <w:numFmt w:val="bullet"/>
+      <w:lvlText w:val="o"/>
+      <w:lvlJc w:val="left"/>
+      <w:pPr>
+        <w:ind w:left="5760" w:hanging="360"/>
+      </w:pPr>
+      <w:rPr>
+        <w:rFonts w:ascii="Courier New" w:hAnsi="Courier New" w:cs="Courier New" w:hint="default"/>
+      </w:rPr>
+    </w:lvl>
+    <w:lvl w:ilvl="8" w:tplc="04090005" w:tentative="1">
+      <w:start w:val="1"/>
+      <w:numFmt w:val="bullet"/>
+      <w:lvlText w:val=""/>
+      <w:lvlJc w:val="left"/>
+      <w:pPr>
+        <w:ind w:left="6480" w:hanging="360"/>
+      </w:pPr>
+      <w:rPr>
+        <w:rFonts w:ascii="Wingdings" w:hAnsi="Wingdings" w:hint="default"/>
+      </w:rPr>
+    </w:lvl>
+  </w:abstractNum>
+  <w:abstractNum w:abstractNumId="4">
     <w:nsid w:val="68694D87"/>
     <w:multiLevelType w:val="hybridMultilevel"/>
     <w:tmpl w:val="FCCE36D4"/>
@@ -2032,7 +2977,7 @@
       </w:rPr>
     </w:lvl>
   </w:abstractNum>
-  <w:abstractNum w:abstractNumId="3">
+  <w:abstractNum w:abstractNumId="5">
     <w:nsid w:val="6FBC3FAC"/>
     <w:multiLevelType w:val="hybridMultilevel"/>
     <w:tmpl w:val="DF4E3910"/>
@@ -2122,13 +3067,19 @@
     <w:abstractNumId w:val="0"/>
   </w:num>
   <w:num w:numId="2">
-    <w:abstractNumId w:val="1"/>
+    <w:abstractNumId w:val="2"/>
   </w:num>
   <w:num w:numId="3">
-    <w:abstractNumId w:val="2"/>
+    <w:abstractNumId w:val="4"/>
   </w:num>
   <w:num w:numId="4">
+    <w:abstractNumId w:val="5"/>
+  </w:num>
+  <w:num w:numId="5">
     <w:abstractNumId w:val="3"/>
+  </w:num>
+  <w:num w:numId="6">
+    <w:abstractNumId w:val="1"/>
   </w:num>
 </w:numbering>
 </file>

</xml_diff>

<commit_message>
RELU - First Neural Network
</commit_message>
<xml_diff>
--- a/lessons/Key Learnings.docx
+++ b/lessons/Key Learnings.docx
@@ -2066,29 +2066,87 @@
           <w:u w:val="single"/>
         </w:rPr>
       </w:pPr>
+      <w:r>
+        <w:rPr>
+          <w:u w:val="single"/>
+        </w:rPr>
+        <w:t xml:space="preserve">Rectified Linear </w:t>
+      </w:r>
+      <w:proofErr w:type="gramStart"/>
+      <w:r>
+        <w:rPr>
+          <w:u w:val="single"/>
+        </w:rPr>
+        <w:t>Units(</w:t>
+      </w:r>
+      <w:proofErr w:type="gramEnd"/>
+      <w:r>
+        <w:rPr>
+          <w:u w:val="single"/>
+        </w:rPr>
+        <w:t>RELU)</w:t>
+      </w:r>
+    </w:p>
+    <w:p>
+      <w:pPr>
+        <w:rPr>
+          <w:b/>
+          <w:u w:val="single"/>
+        </w:rPr>
+      </w:pPr>
+    </w:p>
+    <w:p>
+      <w:pPr>
+        <w:rPr>
+          <w:b/>
+          <w:u w:val="single"/>
+        </w:rPr>
+      </w:pPr>
+      <w:r>
+        <w:rPr>
+          <w:b/>
+          <w:u w:val="single"/>
+        </w:rPr>
+        <w:t>Tensor Flow</w:t>
+      </w:r>
+    </w:p>
+    <w:p>
       <w:bookmarkStart w:id="0" w:name="_GoBack"/>
       <w:r>
-        <w:rPr>
+        <w:t xml:space="preserve">A </w:t>
+      </w:r>
+      <w:proofErr w:type="spellStart"/>
+      <w:r>
+        <w:t>TensorFlow</w:t>
+      </w:r>
+      <w:proofErr w:type="spellEnd"/>
+      <w:r>
+        <w:t xml:space="preserve"> computation, represented as a dataflow graph.</w:t>
+      </w:r>
+    </w:p>
+    <w:p/>
+    <w:p>
+      <w:r>
+        <w:t>A Graph contains a set of Operation objects, which represent units of computation; and Tensor objects, which represent the units of data that flow between operations.</w:t>
+      </w:r>
+    </w:p>
+    <w:bookmarkEnd w:id="0"/>
+    <w:p>
+      <w:pPr>
+        <w:rPr>
+          <w:b/>
           <w:u w:val="single"/>
         </w:rPr>
-        <w:t xml:space="preserve">Rectified Linear </w:t>
-      </w:r>
-      <w:proofErr w:type="gramStart"/>
-      <w:r>
-        <w:rPr>
+      </w:pPr>
+    </w:p>
+    <w:p>
+      <w:pPr>
+        <w:rPr>
+          <w:b/>
           <w:u w:val="single"/>
         </w:rPr>
-        <w:t>Units(</w:t>
-      </w:r>
-      <w:proofErr w:type="gramEnd"/>
-      <w:r>
-        <w:rPr>
-          <w:u w:val="single"/>
-        </w:rPr>
-        <w:t>RELU)</w:t>
-      </w:r>
-    </w:p>
-    <w:bookmarkEnd w:id="0"/>
+      </w:pPr>
+    </w:p>
     <w:p>
       <w:pPr>
         <w:rPr>
@@ -2337,6 +2395,7 @@
         </w:numPr>
       </w:pPr>
       <w:r>
+        <w:lastRenderedPageBreak/>
         <w:t>decomposition for PCA</w:t>
       </w:r>
     </w:p>

</xml_diff>

<commit_message>
NN - Feedforward, mini batch gradient and gradient descent
</commit_message>
<xml_diff>
--- a/lessons/Key Learnings.docx
+++ b/lessons/Key Learnings.docx
@@ -93,15 +93,7 @@
     </w:p>
     <w:p>
       <w:r>
-        <w:t xml:space="preserve">If linear separation is not possible then the hyper-plane can be constructed </w:t>
-      </w:r>
-      <w:proofErr w:type="gramStart"/>
-      <w:r>
-        <w:t>by  transforming</w:t>
-      </w:r>
-      <w:proofErr w:type="gramEnd"/>
-      <w:r>
-        <w:t xml:space="preserve"> the inputs.</w:t>
+        <w:t>If linear separation is not possible then the hyper-plane can be constructed by  transforming the inputs.</w:t>
       </w:r>
     </w:p>
     <w:p>
@@ -147,50 +139,18 @@
         </w:numPr>
       </w:pPr>
       <w:r>
-        <w:t xml:space="preserve">Prone to </w:t>
-      </w:r>
-      <w:proofErr w:type="spellStart"/>
-      <w:r>
-        <w:t>overfitting</w:t>
-      </w:r>
-      <w:proofErr w:type="spellEnd"/>
-      <w:r>
-        <w:t xml:space="preserve"> in case of noise</w:t>
-      </w:r>
-    </w:p>
-    <w:p>
-      <w:r>
-        <w:t xml:space="preserve">SVM C parameter -&gt; lower value of C </w:t>
-      </w:r>
-      <w:proofErr w:type="spellStart"/>
-      <w:r>
-        <w:t>param</w:t>
-      </w:r>
-      <w:proofErr w:type="spellEnd"/>
-      <w:r>
-        <w:t xml:space="preserve"> avoids </w:t>
-      </w:r>
-      <w:proofErr w:type="spellStart"/>
-      <w:r>
-        <w:t>overfitting</w:t>
-      </w:r>
-      <w:proofErr w:type="spellEnd"/>
-      <w:r>
-        <w:t xml:space="preserve"> to the test data</w:t>
+        <w:t>Prone to overfitting in case of noise</w:t>
+      </w:r>
+    </w:p>
+    <w:p>
+      <w:r>
+        <w:t>SVM C parameter -&gt; lower value of C param avoids overfitting to the test data</w:t>
       </w:r>
       <w:r>
         <w:t xml:space="preserve">. Decision boundary becomes more complex when a </w:t>
       </w:r>
       <w:r>
-        <w:t xml:space="preserve">higher value of C is used i.e. classifier ends up </w:t>
-      </w:r>
-      <w:proofErr w:type="spellStart"/>
-      <w:r>
-        <w:t>overfitting</w:t>
-      </w:r>
-      <w:proofErr w:type="spellEnd"/>
-      <w:r>
-        <w:t xml:space="preserve"> to the existing data.</w:t>
+        <w:t>higher value of C is used i.e. classifier ends up overfitting to the existing data.</w:t>
       </w:r>
     </w:p>
     <w:p/>
@@ -235,7 +195,6 @@
       </w:r>
     </w:p>
     <w:p>
-      <w:proofErr w:type="gramStart"/>
       <w:r>
         <w:rPr>
           <w:b/>
@@ -246,14 +205,7 @@
         <w:rPr>
           <w:b/>
         </w:rPr>
-        <w:t xml:space="preserve">  =</w:t>
-      </w:r>
-      <w:proofErr w:type="gramEnd"/>
-      <w:r>
-        <w:rPr>
-          <w:b/>
-        </w:rPr>
-        <w:t xml:space="preserve"> </w:t>
+        <w:t xml:space="preserve">  = </w:t>
       </w:r>
       <w:r>
         <w:t>Sum[-p * log p]</w:t>
@@ -281,13 +233,8 @@
         </w:rPr>
         <w:t xml:space="preserve"> = </w:t>
       </w:r>
-      <w:proofErr w:type="gramStart"/>
-      <w:r>
-        <w:t>entropy(</w:t>
-      </w:r>
-      <w:proofErr w:type="gramEnd"/>
-      <w:r>
-        <w:t>parent) – [weighted average] * entropy(children)</w:t>
+      <w:r>
+        <w:t>entropy(parent) – [weighted average] * entropy(children)</w:t>
       </w:r>
       <w:r>
         <w:rPr>
@@ -408,13 +355,8 @@
         <w:t>its perfectly to the test data</w:t>
       </w:r>
       <w:r>
-        <w:t xml:space="preserve">. Results from too many features in the dataset leading to </w:t>
-      </w:r>
-      <w:proofErr w:type="spellStart"/>
-      <w:r>
-        <w:t>overfitting</w:t>
-      </w:r>
-      <w:proofErr w:type="spellEnd"/>
+        <w:t>. Results from too many features in the dataset leading to overfitting</w:t>
+      </w:r>
     </w:p>
     <w:p/>
     <w:p>
@@ -454,19 +396,11 @@
           <w:b/>
         </w:rPr>
       </w:pPr>
-      <w:proofErr w:type="spellStart"/>
-      <w:r>
-        <w:rPr>
-          <w:b/>
-        </w:rPr>
-        <w:t>Adaboost</w:t>
-      </w:r>
-      <w:proofErr w:type="spellEnd"/>
-      <w:r>
-        <w:rPr>
-          <w:b/>
-        </w:rPr>
-        <w:t xml:space="preserve">: </w:t>
+      <w:r>
+        <w:rPr>
+          <w:b/>
+        </w:rPr>
+        <w:t xml:space="preserve">Adaboost: </w:t>
       </w:r>
     </w:p>
     <w:p>
@@ -483,35 +417,36 @@
           <w:color w:val="1D1F22"/>
           <w:shd w:val="clear" w:color="auto" w:fill="FFFFFF"/>
         </w:rPr>
-        <w:t xml:space="preserve">An </w:t>
-      </w:r>
-      <w:proofErr w:type="spellStart"/>
-      <w:r>
+        <w:t>An AdaBoost [1] classifier is a meta-estimator that begins by fitting a classifier on the original dataset and then fits additional copies of the classifier on the same dataset but where the weights of incorrectly classified instances are adjusted such that subsequent classifiers focus more on difficult cases.</w:t>
+      </w:r>
+    </w:p>
+    <w:p>
+      <w:pPr>
         <w:rPr>
           <w:rFonts w:ascii="Helvetica" w:hAnsi="Helvetica" w:cs="Helvetica"/>
           <w:color w:val="1D1F22"/>
           <w:shd w:val="clear" w:color="auto" w:fill="FFFFFF"/>
         </w:rPr>
-        <w:t>AdaBoost</w:t>
-      </w:r>
-      <w:proofErr w:type="spellEnd"/>
-      <w:r>
+      </w:pPr>
+    </w:p>
+    <w:p>
+      <w:pPr>
         <w:rPr>
           <w:rFonts w:ascii="Helvetica" w:hAnsi="Helvetica" w:cs="Helvetica"/>
+          <w:b/>
           <w:color w:val="1D1F22"/>
           <w:shd w:val="clear" w:color="auto" w:fill="FFFFFF"/>
         </w:rPr>
-        <w:t xml:space="preserve"> [1] classifier is a meta-estimator that begins by fitting a classifier on the original dataset and then fits additional copies of the classifier on the same dataset but where the weights of incorrectly classified instances are adjusted such that subsequent classifiers focus more on difficult cases.</w:t>
-      </w:r>
-    </w:p>
-    <w:p>
-      <w:pPr>
+      </w:pPr>
+      <w:r>
         <w:rPr>
           <w:rFonts w:ascii="Helvetica" w:hAnsi="Helvetica" w:cs="Helvetica"/>
+          <w:b/>
           <w:color w:val="1D1F22"/>
           <w:shd w:val="clear" w:color="auto" w:fill="FFFFFF"/>
         </w:rPr>
-      </w:pPr>
+        <w:t>Outliers</w:t>
+      </w:r>
     </w:p>
     <w:p>
       <w:pPr>
@@ -522,42 +457,23 @@
           <w:shd w:val="clear" w:color="auto" w:fill="FFFFFF"/>
         </w:rPr>
       </w:pPr>
-      <w:r>
+    </w:p>
+    <w:p>
+      <w:pPr>
         <w:rPr>
           <w:rFonts w:ascii="Helvetica" w:hAnsi="Helvetica" w:cs="Helvetica"/>
           <w:b/>
           <w:color w:val="1D1F22"/>
           <w:shd w:val="clear" w:color="auto" w:fill="FFFFFF"/>
         </w:rPr>
-        <w:t>Outliers</w:t>
-      </w:r>
-    </w:p>
-    <w:p>
-      <w:pPr>
+      </w:pPr>
+      <w:r>
         <w:rPr>
           <w:rFonts w:ascii="Helvetica" w:hAnsi="Helvetica" w:cs="Helvetica"/>
           <w:b/>
           <w:color w:val="1D1F22"/>
           <w:shd w:val="clear" w:color="auto" w:fill="FFFFFF"/>
         </w:rPr>
-      </w:pPr>
-    </w:p>
-    <w:p>
-      <w:pPr>
-        <w:rPr>
-          <w:rFonts w:ascii="Helvetica" w:hAnsi="Helvetica" w:cs="Helvetica"/>
-          <w:b/>
-          <w:color w:val="1D1F22"/>
-          <w:shd w:val="clear" w:color="auto" w:fill="FFFFFF"/>
-        </w:rPr>
-      </w:pPr>
-      <w:r>
-        <w:rPr>
-          <w:rFonts w:ascii="Helvetica" w:hAnsi="Helvetica" w:cs="Helvetica"/>
-          <w:b/>
-          <w:color w:val="1D1F22"/>
-          <w:shd w:val="clear" w:color="auto" w:fill="FFFFFF"/>
-        </w:rPr>
         <w:t>Unsupervised Learnings</w:t>
       </w:r>
     </w:p>
@@ -626,23 +542,7 @@
         <w:t>Outliers can mess</w:t>
       </w:r>
       <w:r>
-        <w:t xml:space="preserve"> up as the </w:t>
-      </w:r>
-      <w:proofErr w:type="spellStart"/>
-      <w:r>
-        <w:t>Xmax</w:t>
-      </w:r>
-      <w:proofErr w:type="spellEnd"/>
-      <w:r>
-        <w:t xml:space="preserve"> &amp; </w:t>
-      </w:r>
-      <w:proofErr w:type="spellStart"/>
-      <w:r>
-        <w:t>Xmin</w:t>
-      </w:r>
-      <w:proofErr w:type="spellEnd"/>
-      <w:r>
-        <w:t xml:space="preserve"> may be sk</w:t>
+        <w:t xml:space="preserve"> up as the Xmax &amp; Xmin may be sk</w:t>
       </w:r>
       <w:r>
         <w:t>ewed</w:t>
@@ -657,23 +557,7 @@
         </w:numPr>
       </w:pPr>
       <w:r>
-        <w:t>Feature scaling = (X-</w:t>
-      </w:r>
-      <w:proofErr w:type="spellStart"/>
-      <w:r>
-        <w:t>Xmin</w:t>
-      </w:r>
-      <w:proofErr w:type="spellEnd"/>
-      <w:r>
-        <w:t>)/(</w:t>
-      </w:r>
-      <w:proofErr w:type="spellStart"/>
-      <w:r>
-        <w:t>Xmax-Xmin</w:t>
-      </w:r>
-      <w:proofErr w:type="spellEnd"/>
-      <w:r>
-        <w:t>)</w:t>
+        <w:t>Feature scaling = (X-Xmin)/(Xmax-Xmin)</w:t>
       </w:r>
     </w:p>
     <w:p>
@@ -799,19 +683,11 @@
           <w:b/>
         </w:rPr>
       </w:pPr>
-      <w:proofErr w:type="spellStart"/>
-      <w:r>
-        <w:rPr>
-          <w:b/>
-        </w:rPr>
-        <w:t>TfIdf</w:t>
-      </w:r>
-      <w:proofErr w:type="spellEnd"/>
-      <w:r>
-        <w:rPr>
-          <w:b/>
-        </w:rPr>
-        <w:t xml:space="preserve"> (Term Frequency , Inverse Document Frequency)</w:t>
+      <w:r>
+        <w:rPr>
+          <w:b/>
+        </w:rPr>
+        <w:t>TfIdf (Term Frequency , Inverse Document Frequency)</w:t>
       </w:r>
     </w:p>
     <w:p>
@@ -825,11 +701,9 @@
       <w:r>
         <w:t>Term Frequency(</w:t>
       </w:r>
-      <w:proofErr w:type="spellStart"/>
       <w:r>
         <w:t>Tf</w:t>
       </w:r>
-      <w:proofErr w:type="spellEnd"/>
       <w:r>
         <w:t>)</w:t>
       </w:r>
@@ -849,15 +723,7 @@
         </w:numPr>
       </w:pPr>
       <w:r>
-        <w:t>Inverse Document Frequency (</w:t>
-      </w:r>
-      <w:proofErr w:type="spellStart"/>
-      <w:r>
-        <w:t>Idf</w:t>
-      </w:r>
-      <w:proofErr w:type="spellEnd"/>
-      <w:r>
-        <w:t>) -&gt; weighted by how often the word occurs in the corpus</w:t>
+        <w:t>Inverse Document Frequency (Idf) -&gt; weighted by how often the word occurs in the corpus</w:t>
       </w:r>
     </w:p>
     <w:p>
@@ -1127,24 +993,11 @@
           <w:numId w:val="4"/>
         </w:numPr>
       </w:pPr>
-      <w:proofErr w:type="spellStart"/>
       <w:r>
         <w:t>p</w:t>
       </w:r>
       <w:r>
-        <w:t>ca.fit</w:t>
-      </w:r>
-      <w:proofErr w:type="spellEnd"/>
-      <w:r>
-        <w:t>(</w:t>
-      </w:r>
-      <w:proofErr w:type="spellStart"/>
-      <w:r>
-        <w:t>training_features</w:t>
-      </w:r>
-      <w:proofErr w:type="spellEnd"/>
-      <w:r>
-        <w:t>)</w:t>
+        <w:t>ca.fit(training_features)</w:t>
       </w:r>
       <w:r>
         <w:t xml:space="preserve"> -&gt; extract principal components</w:t>
@@ -1158,21 +1011,8 @@
           <w:numId w:val="4"/>
         </w:numPr>
       </w:pPr>
-      <w:proofErr w:type="spellStart"/>
-      <w:r>
-        <w:t>pca.transform</w:t>
-      </w:r>
-      <w:proofErr w:type="spellEnd"/>
-      <w:r>
-        <w:t>(</w:t>
-      </w:r>
-      <w:proofErr w:type="spellStart"/>
-      <w:r>
-        <w:t>training_features</w:t>
-      </w:r>
-      <w:proofErr w:type="spellEnd"/>
-      <w:r>
-        <w:t xml:space="preserve">)  -&gt; </w:t>
+      <w:r>
+        <w:t xml:space="preserve">pca.transform(training_features)  -&gt; </w:t>
       </w:r>
     </w:p>
     <w:p>
@@ -1183,21 +1023,8 @@
           <w:numId w:val="4"/>
         </w:numPr>
       </w:pPr>
-      <w:proofErr w:type="spellStart"/>
-      <w:r>
-        <w:t>classifier.fit</w:t>
-      </w:r>
-      <w:proofErr w:type="spellEnd"/>
-      <w:r>
-        <w:t>(</w:t>
-      </w:r>
-      <w:proofErr w:type="spellStart"/>
-      <w:r>
-        <w:t>training_features_transform</w:t>
-      </w:r>
-      <w:proofErr w:type="spellEnd"/>
-      <w:r>
-        <w:t>)</w:t>
+      <w:r>
+        <w:t>classifier.fit(training_features_transform)</w:t>
       </w:r>
     </w:p>
     <w:p>
@@ -1208,21 +1035,8 @@
           <w:numId w:val="4"/>
         </w:numPr>
       </w:pPr>
-      <w:proofErr w:type="spellStart"/>
-      <w:r>
-        <w:t>pca.transform</w:t>
-      </w:r>
-      <w:proofErr w:type="spellEnd"/>
-      <w:r>
-        <w:t>(</w:t>
-      </w:r>
-      <w:proofErr w:type="spellStart"/>
-      <w:r>
-        <w:t>test_features</w:t>
-      </w:r>
-      <w:proofErr w:type="spellEnd"/>
-      <w:r>
-        <w:t>)</w:t>
+      <w:r>
+        <w:t>pca.transform(test_features)</w:t>
       </w:r>
     </w:p>
     <w:p>
@@ -1233,21 +1047,8 @@
           <w:numId w:val="4"/>
         </w:numPr>
       </w:pPr>
-      <w:proofErr w:type="spellStart"/>
-      <w:r>
-        <w:t>classifier.predict</w:t>
-      </w:r>
-      <w:proofErr w:type="spellEnd"/>
-      <w:r>
-        <w:t>(</w:t>
-      </w:r>
-      <w:proofErr w:type="spellStart"/>
-      <w:r>
-        <w:t>test_features_transform</w:t>
-      </w:r>
-      <w:proofErr w:type="spellEnd"/>
-      <w:r>
-        <w:t>)</w:t>
+      <w:r>
+        <w:t>classifier.predict(test_features_transform)</w:t>
       </w:r>
     </w:p>
     <w:p/>
@@ -1282,7 +1083,6 @@
           <w:shd w:val="clear" w:color="auto" w:fill="FFFFFF"/>
         </w:rPr>
       </w:pPr>
-      <w:proofErr w:type="spellStart"/>
       <w:r>
         <w:rPr>
           <w:rFonts w:ascii="Arial" w:hAnsi="Arial" w:cs="Arial"/>
@@ -1293,7 +1093,6 @@
         </w:rPr>
         <w:t>GridSearchCV</w:t>
       </w:r>
-      <w:proofErr w:type="spellEnd"/>
       <w:r>
         <w:rPr>
           <w:rStyle w:val="apple-converted-space"/>
@@ -1331,7 +1130,6 @@
           <w:szCs w:val="23"/>
         </w:rPr>
       </w:pPr>
-      <w:proofErr w:type="spellStart"/>
       <w:r>
         <w:rPr>
           <w:rFonts w:ascii="Arial" w:hAnsi="Arial" w:cs="Arial"/>
@@ -1339,52 +1137,31 @@
           <w:sz w:val="23"/>
           <w:szCs w:val="23"/>
         </w:rPr>
-        <w:t>GridSearchCV</w:t>
-      </w:r>
-      <w:proofErr w:type="spellEnd"/>
-      <w:r>
+        <w:t>GridSearchCV is a way of systematically working through multiple combinations of parameter tunes, cross-validating as it goes to determine which tune gives the best performance. The beauty is that it can work through many combinations in only a couple extra lines of code.</w:t>
+      </w:r>
+    </w:p>
+    <w:p>
+      <w:pPr>
+        <w:pStyle w:val="NormalWeb"/>
+        <w:shd w:val="clear" w:color="auto" w:fill="FFFFFF"/>
+        <w:spacing w:before="0" w:beforeAutospacing="0" w:after="0" w:afterAutospacing="0"/>
+        <w:textAlignment w:val="baseline"/>
         <w:rPr>
           <w:rFonts w:ascii="Arial" w:hAnsi="Arial" w:cs="Arial"/>
           <w:color w:val="4F4F4F"/>
           <w:sz w:val="23"/>
           <w:szCs w:val="23"/>
         </w:rPr>
-        <w:t xml:space="preserve"> is a way of systematically working through multiple combinations of parameter tunes, cross-validating as it goes to determine which tune gives the best performance. The beauty is that it can work through many combinations in only a couple extra lines of code.</w:t>
-      </w:r>
-    </w:p>
-    <w:p>
-      <w:pPr>
-        <w:pStyle w:val="NormalWeb"/>
-        <w:shd w:val="clear" w:color="auto" w:fill="FFFFFF"/>
-        <w:spacing w:before="0" w:beforeAutospacing="0" w:after="0" w:afterAutospacing="0"/>
-        <w:textAlignment w:val="baseline"/>
+      </w:pPr>
+      <w:r>
         <w:rPr>
           <w:rFonts w:ascii="Arial" w:hAnsi="Arial" w:cs="Arial"/>
           <w:color w:val="4F4F4F"/>
           <w:sz w:val="23"/>
           <w:szCs w:val="23"/>
         </w:rPr>
-      </w:pPr>
-      <w:r>
-        <w:rPr>
-          <w:rFonts w:ascii="Arial" w:hAnsi="Arial" w:cs="Arial"/>
-          <w:color w:val="4F4F4F"/>
-          <w:sz w:val="23"/>
-          <w:szCs w:val="23"/>
-        </w:rPr>
-        <w:t xml:space="preserve">Here's an example from the </w:t>
-      </w:r>
-      <w:proofErr w:type="spellStart"/>
-      <w:r>
-        <w:rPr>
-          <w:rFonts w:ascii="Arial" w:hAnsi="Arial" w:cs="Arial"/>
-          <w:color w:val="4F4F4F"/>
-          <w:sz w:val="23"/>
-          <w:szCs w:val="23"/>
-        </w:rPr>
-        <w:t>sklearn</w:t>
-      </w:r>
-      <w:proofErr w:type="spellEnd"/>
+        <w:t>Here's an example from the sklearn</w:t>
+      </w:r>
       <w:r>
         <w:rPr>
           <w:rStyle w:val="apple-converted-space"/>
@@ -1433,7 +1210,6 @@
           <w:szCs w:val="23"/>
         </w:rPr>
       </w:pPr>
-      <w:proofErr w:type="gramStart"/>
       <w:r>
         <w:rPr>
           <w:rStyle w:val="HTMLCode"/>
@@ -1442,9 +1218,17 @@
           <w:bdr w:val="none" w:sz="0" w:space="0" w:color="auto" w:frame="1"/>
           <w:shd w:val="clear" w:color="auto" w:fill="F9F2F4"/>
         </w:rPr>
-        <w:t>parameters</w:t>
-      </w:r>
-      <w:proofErr w:type="gramEnd"/>
+        <w:t>parameters = {'kernel':('linear', 'rbf'), 'C':[1, 10]}</w:t>
+      </w:r>
+      <w:r>
+        <w:rPr>
+          <w:rFonts w:ascii="Arial" w:hAnsi="Arial" w:cs="Arial"/>
+          <w:color w:val="4F4F4F"/>
+          <w:sz w:val="23"/>
+          <w:szCs w:val="23"/>
+        </w:rPr>
+        <w:br/>
+      </w:r>
       <w:r>
         <w:rPr>
           <w:rStyle w:val="HTMLCode"/>
@@ -1453,9 +1237,17 @@
           <w:bdr w:val="none" w:sz="0" w:space="0" w:color="auto" w:frame="1"/>
           <w:shd w:val="clear" w:color="auto" w:fill="F9F2F4"/>
         </w:rPr>
-        <w:t xml:space="preserve"> = {'kernel':('linear', '</w:t>
-      </w:r>
-      <w:proofErr w:type="spellStart"/>
+        <w:t>svr = svm.SVC()</w:t>
+      </w:r>
+      <w:r>
+        <w:rPr>
+          <w:rFonts w:ascii="Arial" w:hAnsi="Arial" w:cs="Arial"/>
+          <w:color w:val="4F4F4F"/>
+          <w:sz w:val="23"/>
+          <w:szCs w:val="23"/>
+        </w:rPr>
+        <w:br/>
+      </w:r>
       <w:r>
         <w:rPr>
           <w:rStyle w:val="HTMLCode"/>
@@ -1464,9 +1256,17 @@
           <w:bdr w:val="none" w:sz="0" w:space="0" w:color="auto" w:frame="1"/>
           <w:shd w:val="clear" w:color="auto" w:fill="F9F2F4"/>
         </w:rPr>
-        <w:t>rbf</w:t>
-      </w:r>
-      <w:proofErr w:type="spellEnd"/>
+        <w:t>clf = grid_search.GridSearchCV(svr, parameters)</w:t>
+      </w:r>
+      <w:r>
+        <w:rPr>
+          <w:rFonts w:ascii="Arial" w:hAnsi="Arial" w:cs="Arial"/>
+          <w:color w:val="4F4F4F"/>
+          <w:sz w:val="23"/>
+          <w:szCs w:val="23"/>
+        </w:rPr>
+        <w:br/>
+      </w:r>
       <w:r>
         <w:rPr>
           <w:rStyle w:val="HTMLCode"/>
@@ -1475,210 +1275,7 @@
           <w:bdr w:val="none" w:sz="0" w:space="0" w:color="auto" w:frame="1"/>
           <w:shd w:val="clear" w:color="auto" w:fill="F9F2F4"/>
         </w:rPr>
-        <w:t>'), 'C':[1, 10]}</w:t>
-      </w:r>
-      <w:r>
-        <w:rPr>
-          <w:rFonts w:ascii="Arial" w:hAnsi="Arial" w:cs="Arial"/>
-          <w:color w:val="4F4F4F"/>
-          <w:sz w:val="23"/>
-          <w:szCs w:val="23"/>
-        </w:rPr>
-        <w:br/>
-      </w:r>
-      <w:proofErr w:type="spellStart"/>
-      <w:r>
-        <w:rPr>
-          <w:rStyle w:val="HTMLCode"/>
-          <w:rFonts w:ascii="Lucida Console" w:hAnsi="Lucida Console"/>
-          <w:color w:val="C7254E"/>
-          <w:bdr w:val="none" w:sz="0" w:space="0" w:color="auto" w:frame="1"/>
-          <w:shd w:val="clear" w:color="auto" w:fill="F9F2F4"/>
-        </w:rPr>
-        <w:t>svr</w:t>
-      </w:r>
-      <w:proofErr w:type="spellEnd"/>
-      <w:r>
-        <w:rPr>
-          <w:rStyle w:val="HTMLCode"/>
-          <w:rFonts w:ascii="Lucida Console" w:hAnsi="Lucida Console"/>
-          <w:color w:val="C7254E"/>
-          <w:bdr w:val="none" w:sz="0" w:space="0" w:color="auto" w:frame="1"/>
-          <w:shd w:val="clear" w:color="auto" w:fill="F9F2F4"/>
-        </w:rPr>
-        <w:t xml:space="preserve"> = </w:t>
-      </w:r>
-      <w:proofErr w:type="spellStart"/>
-      <w:r>
-        <w:rPr>
-          <w:rStyle w:val="HTMLCode"/>
-          <w:rFonts w:ascii="Lucida Console" w:hAnsi="Lucida Console"/>
-          <w:color w:val="C7254E"/>
-          <w:bdr w:val="none" w:sz="0" w:space="0" w:color="auto" w:frame="1"/>
-          <w:shd w:val="clear" w:color="auto" w:fill="F9F2F4"/>
-        </w:rPr>
-        <w:t>svm.SVC</w:t>
-      </w:r>
-      <w:proofErr w:type="spellEnd"/>
-      <w:r>
-        <w:rPr>
-          <w:rStyle w:val="HTMLCode"/>
-          <w:rFonts w:ascii="Lucida Console" w:hAnsi="Lucida Console"/>
-          <w:color w:val="C7254E"/>
-          <w:bdr w:val="none" w:sz="0" w:space="0" w:color="auto" w:frame="1"/>
-          <w:shd w:val="clear" w:color="auto" w:fill="F9F2F4"/>
-        </w:rPr>
-        <w:t>()</w:t>
-      </w:r>
-      <w:r>
-        <w:rPr>
-          <w:rFonts w:ascii="Arial" w:hAnsi="Arial" w:cs="Arial"/>
-          <w:color w:val="4F4F4F"/>
-          <w:sz w:val="23"/>
-          <w:szCs w:val="23"/>
-        </w:rPr>
-        <w:br/>
-      </w:r>
-      <w:proofErr w:type="spellStart"/>
-      <w:r>
-        <w:rPr>
-          <w:rStyle w:val="HTMLCode"/>
-          <w:rFonts w:ascii="Lucida Console" w:hAnsi="Lucida Console"/>
-          <w:color w:val="C7254E"/>
-          <w:bdr w:val="none" w:sz="0" w:space="0" w:color="auto" w:frame="1"/>
-          <w:shd w:val="clear" w:color="auto" w:fill="F9F2F4"/>
-        </w:rPr>
-        <w:t>clf</w:t>
-      </w:r>
-      <w:proofErr w:type="spellEnd"/>
-      <w:r>
-        <w:rPr>
-          <w:rStyle w:val="HTMLCode"/>
-          <w:rFonts w:ascii="Lucida Console" w:hAnsi="Lucida Console"/>
-          <w:color w:val="C7254E"/>
-          <w:bdr w:val="none" w:sz="0" w:space="0" w:color="auto" w:frame="1"/>
-          <w:shd w:val="clear" w:color="auto" w:fill="F9F2F4"/>
-        </w:rPr>
-        <w:t xml:space="preserve"> = </w:t>
-      </w:r>
-      <w:proofErr w:type="spellStart"/>
-      <w:r>
-        <w:rPr>
-          <w:rStyle w:val="HTMLCode"/>
-          <w:rFonts w:ascii="Lucida Console" w:hAnsi="Lucida Console"/>
-          <w:color w:val="C7254E"/>
-          <w:bdr w:val="none" w:sz="0" w:space="0" w:color="auto" w:frame="1"/>
-          <w:shd w:val="clear" w:color="auto" w:fill="F9F2F4"/>
-        </w:rPr>
-        <w:t>grid_search.GridSearchCV</w:t>
-      </w:r>
-      <w:proofErr w:type="spellEnd"/>
-      <w:r>
-        <w:rPr>
-          <w:rStyle w:val="HTMLCode"/>
-          <w:rFonts w:ascii="Lucida Console" w:hAnsi="Lucida Console"/>
-          <w:color w:val="C7254E"/>
-          <w:bdr w:val="none" w:sz="0" w:space="0" w:color="auto" w:frame="1"/>
-          <w:shd w:val="clear" w:color="auto" w:fill="F9F2F4"/>
-        </w:rPr>
-        <w:t>(</w:t>
-      </w:r>
-      <w:proofErr w:type="spellStart"/>
-      <w:r>
-        <w:rPr>
-          <w:rStyle w:val="HTMLCode"/>
-          <w:rFonts w:ascii="Lucida Console" w:hAnsi="Lucida Console"/>
-          <w:color w:val="C7254E"/>
-          <w:bdr w:val="none" w:sz="0" w:space="0" w:color="auto" w:frame="1"/>
-          <w:shd w:val="clear" w:color="auto" w:fill="F9F2F4"/>
-        </w:rPr>
-        <w:t>svr</w:t>
-      </w:r>
-      <w:proofErr w:type="spellEnd"/>
-      <w:r>
-        <w:rPr>
-          <w:rStyle w:val="HTMLCode"/>
-          <w:rFonts w:ascii="Lucida Console" w:hAnsi="Lucida Console"/>
-          <w:color w:val="C7254E"/>
-          <w:bdr w:val="none" w:sz="0" w:space="0" w:color="auto" w:frame="1"/>
-          <w:shd w:val="clear" w:color="auto" w:fill="F9F2F4"/>
-        </w:rPr>
-        <w:t>, parameters)</w:t>
-      </w:r>
-      <w:r>
-        <w:rPr>
-          <w:rFonts w:ascii="Arial" w:hAnsi="Arial" w:cs="Arial"/>
-          <w:color w:val="4F4F4F"/>
-          <w:sz w:val="23"/>
-          <w:szCs w:val="23"/>
-        </w:rPr>
-        <w:br/>
-      </w:r>
-      <w:proofErr w:type="spellStart"/>
-      <w:r>
-        <w:rPr>
-          <w:rStyle w:val="HTMLCode"/>
-          <w:rFonts w:ascii="Lucida Console" w:hAnsi="Lucida Console"/>
-          <w:color w:val="C7254E"/>
-          <w:bdr w:val="none" w:sz="0" w:space="0" w:color="auto" w:frame="1"/>
-          <w:shd w:val="clear" w:color="auto" w:fill="F9F2F4"/>
-        </w:rPr>
-        <w:t>clf.fit</w:t>
-      </w:r>
-      <w:proofErr w:type="spellEnd"/>
-      <w:r>
-        <w:rPr>
-          <w:rStyle w:val="HTMLCode"/>
-          <w:rFonts w:ascii="Lucida Console" w:hAnsi="Lucida Console"/>
-          <w:color w:val="C7254E"/>
-          <w:bdr w:val="none" w:sz="0" w:space="0" w:color="auto" w:frame="1"/>
-          <w:shd w:val="clear" w:color="auto" w:fill="F9F2F4"/>
-        </w:rPr>
-        <w:t>(</w:t>
-      </w:r>
-      <w:proofErr w:type="spellStart"/>
-      <w:r>
-        <w:rPr>
-          <w:rStyle w:val="HTMLCode"/>
-          <w:rFonts w:ascii="Lucida Console" w:hAnsi="Lucida Console"/>
-          <w:color w:val="C7254E"/>
-          <w:bdr w:val="none" w:sz="0" w:space="0" w:color="auto" w:frame="1"/>
-          <w:shd w:val="clear" w:color="auto" w:fill="F9F2F4"/>
-        </w:rPr>
-        <w:t>iris.data</w:t>
-      </w:r>
-      <w:proofErr w:type="spellEnd"/>
-      <w:r>
-        <w:rPr>
-          <w:rStyle w:val="HTMLCode"/>
-          <w:rFonts w:ascii="Lucida Console" w:hAnsi="Lucida Console"/>
-          <w:color w:val="C7254E"/>
-          <w:bdr w:val="none" w:sz="0" w:space="0" w:color="auto" w:frame="1"/>
-          <w:shd w:val="clear" w:color="auto" w:fill="F9F2F4"/>
-        </w:rPr>
-        <w:t xml:space="preserve">, </w:t>
-      </w:r>
-      <w:proofErr w:type="spellStart"/>
-      <w:r>
-        <w:rPr>
-          <w:rStyle w:val="HTMLCode"/>
-          <w:rFonts w:ascii="Lucida Console" w:hAnsi="Lucida Console"/>
-          <w:color w:val="C7254E"/>
-          <w:bdr w:val="none" w:sz="0" w:space="0" w:color="auto" w:frame="1"/>
-          <w:shd w:val="clear" w:color="auto" w:fill="F9F2F4"/>
-        </w:rPr>
-        <w:t>iris.target</w:t>
-      </w:r>
-      <w:proofErr w:type="spellEnd"/>
-      <w:r>
-        <w:rPr>
-          <w:rStyle w:val="HTMLCode"/>
-          <w:rFonts w:ascii="Lucida Console" w:hAnsi="Lucida Console"/>
-          <w:color w:val="C7254E"/>
-          <w:bdr w:val="none" w:sz="0" w:space="0" w:color="auto" w:frame="1"/>
-          <w:shd w:val="clear" w:color="auto" w:fill="F9F2F4"/>
-        </w:rPr>
-        <w:t>)</w:t>
+        <w:t>clf.fit(iris.data, iris.target)</w:t>
       </w:r>
     </w:p>
     <w:p>
@@ -1845,30 +1442,12 @@
         </w:rPr>
         <w:t xml:space="preserve"> </w:t>
       </w:r>
-      <w:proofErr w:type="gramStart"/>
-      <w:r>
-        <w:rPr>
-          <w:b/>
-          <w:u w:val="single"/>
-        </w:rPr>
-        <w:t>Scores(</w:t>
-      </w:r>
-      <w:proofErr w:type="spellStart"/>
-      <w:proofErr w:type="gramEnd"/>
-      <w:r>
-        <w:rPr>
-          <w:b/>
-          <w:u w:val="single"/>
-        </w:rPr>
-        <w:t>wx</w:t>
-      </w:r>
-      <w:proofErr w:type="spellEnd"/>
-      <w:r>
-        <w:rPr>
-          <w:b/>
-          <w:u w:val="single"/>
-        </w:rPr>
-        <w:t xml:space="preserve"> + b) </w:t>
+      <w:r>
+        <w:rPr>
+          <w:b/>
+          <w:u w:val="single"/>
+        </w:rPr>
+        <w:t xml:space="preserve">Scores(wx + b) </w:t>
       </w:r>
       <w:r>
         <w:rPr>
@@ -1882,21 +1461,12 @@
         </w:rPr>
         <w:t xml:space="preserve"> </w:t>
       </w:r>
-      <w:proofErr w:type="spellStart"/>
-      <w:r>
-        <w:rPr>
-          <w:b/>
-          <w:u w:val="single"/>
-        </w:rPr>
-        <w:t>Softmax</w:t>
-      </w:r>
-      <w:proofErr w:type="spellEnd"/>
-      <w:r>
-        <w:rPr>
-          <w:b/>
-          <w:u w:val="single"/>
-        </w:rPr>
-        <w:t xml:space="preserve"> probabilities</w:t>
+      <w:r>
+        <w:rPr>
+          <w:b/>
+          <w:u w:val="single"/>
+        </w:rPr>
+        <w:t>Softmax probabilities</w:t>
       </w:r>
       <w:r>
         <w:rPr>
@@ -2070,21 +1640,225 @@
         <w:rPr>
           <w:u w:val="single"/>
         </w:rPr>
-        <w:t xml:space="preserve">Rectified Linear </w:t>
-      </w:r>
-      <w:proofErr w:type="gramStart"/>
-      <w:r>
-        <w:rPr>
-          <w:u w:val="single"/>
-        </w:rPr>
-        <w:t>Units(</w:t>
-      </w:r>
-      <w:proofErr w:type="gramEnd"/>
-      <w:r>
-        <w:rPr>
-          <w:u w:val="single"/>
-        </w:rPr>
-        <w:t>RELU)</w:t>
+        <w:t>Rectified Linear Units(RELU)</w:t>
+      </w:r>
+    </w:p>
+    <w:p>
+      <w:pPr>
+        <w:rPr>
+          <w:b/>
+        </w:rPr>
+      </w:pPr>
+      <w:r>
+        <w:rPr>
+          <w:b/>
+          <w:u w:val="single"/>
+        </w:rPr>
+        <w:t xml:space="preserve">L2 Norm: </w:t>
+      </w:r>
+      <w:r>
+        <w:rPr>
+          <w:b/>
+        </w:rPr>
+        <w:t>least square</w:t>
+      </w:r>
+    </w:p>
+    <w:p>
+      <w:pPr>
+        <w:rPr>
+          <w:b/>
+        </w:rPr>
+      </w:pPr>
+      <w:r>
+        <w:rPr>
+          <w:b/>
+        </w:rPr>
+        <w:t>Used in L2 Regularization</w:t>
+      </w:r>
+    </w:p>
+    <w:p>
+      <w:r>
+        <w:t xml:space="preserve">New </w:t>
+      </w:r>
+      <w:r>
+        <w:t>Loss = Loss + Beta * 0.5 * Weight^2</w:t>
+      </w:r>
+    </w:p>
+    <w:p>
+      <w:r>
+        <w:rPr>
+          <w:b/>
+          <w:u w:val="single"/>
+        </w:rPr>
+        <w:t>Dropout technique</w:t>
+      </w:r>
+      <w:r>
+        <w:t xml:space="preserve"> is used to avoid over-fitting. With Dropout technique, network is trained to be redundant as any weights can be set to 0 during an iteration. Setting a weight of node to 0 implies that the node is not active and is called dropout.</w:t>
+      </w:r>
+    </w:p>
+    <w:p>
+      <w:pPr>
+        <w:rPr>
+          <w:b/>
+          <w:u w:val="single"/>
+        </w:rPr>
+      </w:pPr>
+      <w:r>
+        <w:rPr>
+          <w:b/>
+          <w:u w:val="single"/>
+        </w:rPr>
+        <w:t>Statistical invariant</w:t>
+      </w:r>
+      <w:r>
+        <w:rPr>
+          <w:b/>
+          <w:u w:val="single"/>
+        </w:rPr>
+        <w:t xml:space="preserve"> </w:t>
+      </w:r>
+      <w:r>
+        <w:rPr>
+          <w:b/>
+        </w:rPr>
+        <w:t>are objects that don’t change on average in time or space.</w:t>
+      </w:r>
+    </w:p>
+    <w:p>
+      <w:pPr>
+        <w:rPr>
+          <w:b/>
+          <w:u w:val="single"/>
+        </w:rPr>
+      </w:pPr>
+      <w:r>
+        <w:rPr>
+          <w:b/>
+          <w:u w:val="single"/>
+        </w:rPr>
+        <w:t>Convolutional Neural Network</w:t>
+      </w:r>
+    </w:p>
+    <w:p>
+      <w:pPr>
+        <w:rPr>
+          <w:b/>
+          <w:u w:val="single"/>
+        </w:rPr>
+      </w:pPr>
+      <w:r>
+        <w:rPr>
+          <w:noProof/>
+        </w:rPr>
+        <w:lastRenderedPageBreak/>
+        <w:drawing>
+          <wp:inline distT="0" distB="0" distL="0" distR="0" wp14:anchorId="2CA16489" wp14:editId="0535C273">
+            <wp:extent cx="5757062" cy="3248804"/>
+            <wp:effectExtent l="0" t="0" r="0" b="8890"/>
+            <wp:docPr id="2" name="Picture 2"/>
+            <wp:cNvGraphicFramePr>
+              <a:graphicFrameLocks xmlns:a="http://schemas.openxmlformats.org/drawingml/2006/main" noChangeAspect="1"/>
+            </wp:cNvGraphicFramePr>
+            <a:graphic xmlns:a="http://schemas.openxmlformats.org/drawingml/2006/main">
+              <a:graphicData uri="http://schemas.openxmlformats.org/drawingml/2006/picture">
+                <pic:pic xmlns:pic="http://schemas.openxmlformats.org/drawingml/2006/picture">
+                  <pic:nvPicPr>
+                    <pic:cNvPr id="1" name=""/>
+                    <pic:cNvPicPr/>
+                  </pic:nvPicPr>
+                  <pic:blipFill>
+                    <a:blip r:embed="rId7"/>
+                    <a:stretch>
+                      <a:fillRect/>
+                    </a:stretch>
+                  </pic:blipFill>
+                  <pic:spPr>
+                    <a:xfrm>
+                      <a:off x="0" y="0"/>
+                      <a:ext cx="5757062" cy="3248804"/>
+                    </a:xfrm>
+                    <a:prstGeom prst="rect">
+                      <a:avLst/>
+                    </a:prstGeom>
+                  </pic:spPr>
+                </pic:pic>
+              </a:graphicData>
+            </a:graphic>
+          </wp:inline>
+        </w:drawing>
+      </w:r>
+    </w:p>
+    <w:p>
+      <w:pPr>
+        <w:rPr>
+          <w:b/>
+          <w:u w:val="single"/>
+        </w:rPr>
+      </w:pPr>
+    </w:p>
+    <w:p>
+      <w:pPr>
+        <w:rPr>
+          <w:b/>
+          <w:u w:val="single"/>
+        </w:rPr>
+      </w:pPr>
+      <w:r>
+        <w:rPr>
+          <w:b/>
+          <w:u w:val="single"/>
+        </w:rPr>
+        <w:t>Advanced Convo-net</w:t>
+      </w:r>
+    </w:p>
+    <w:p>
+      <w:pPr>
+        <w:pStyle w:val="ListParagraph"/>
+        <w:numPr>
+          <w:ilvl w:val="0"/>
+          <w:numId w:val="7"/>
+        </w:numPr>
+      </w:pPr>
+      <w:r>
+        <w:t>Pooling</w:t>
+      </w:r>
+    </w:p>
+    <w:p>
+      <w:pPr>
+        <w:pStyle w:val="ListParagraph"/>
+        <w:numPr>
+          <w:ilvl w:val="1"/>
+          <w:numId w:val="7"/>
+        </w:numPr>
+      </w:pPr>
+      <w:r>
+        <w:t>Max Pooling</w:t>
+      </w:r>
+      <w:bookmarkStart w:id="0" w:name="_GoBack"/>
+      <w:bookmarkEnd w:id="0"/>
+    </w:p>
+    <w:p>
+      <w:pPr>
+        <w:pStyle w:val="ListParagraph"/>
+        <w:numPr>
+          <w:ilvl w:val="0"/>
+          <w:numId w:val="7"/>
+        </w:numPr>
+      </w:pPr>
+      <w:r>
+        <w:t>1*1 Convolutions</w:t>
+      </w:r>
+    </w:p>
+    <w:p>
+      <w:pPr>
+        <w:pStyle w:val="ListParagraph"/>
+        <w:numPr>
+          <w:ilvl w:val="0"/>
+          <w:numId w:val="7"/>
+        </w:numPr>
+      </w:pPr>
+      <w:r>
+        <w:t>Inceptions</w:t>
       </w:r>
     </w:p>
     <w:p>
@@ -2111,26 +1885,15 @@
       </w:r>
     </w:p>
     <w:p>
-      <w:bookmarkStart w:id="0" w:name="_GoBack"/>
-      <w:r>
-        <w:t xml:space="preserve">A </w:t>
-      </w:r>
-      <w:proofErr w:type="spellStart"/>
-      <w:r>
-        <w:t>TensorFlow</w:t>
-      </w:r>
-      <w:proofErr w:type="spellEnd"/>
-      <w:r>
-        <w:t xml:space="preserve"> computation, represented as a dataflow graph.</w:t>
-      </w:r>
-    </w:p>
-    <w:p/>
+      <w:r>
+        <w:t>A TensorFlow computation, represented as a dataflow graph.</w:t>
+      </w:r>
+    </w:p>
     <w:p>
       <w:r>
         <w:t>A Graph contains a set of Operation objects, which represent units of computation; and Tensor objects, which represent the units of data that flow between operations.</w:t>
       </w:r>
     </w:p>
-    <w:bookmarkEnd w:id="0"/>
     <w:p>
       <w:pPr>
         <w:rPr>
@@ -2229,13 +1992,13 @@
         <w:rPr>
           <w:b/>
         </w:rPr>
-        <w:t>Prediction</w:t>
-      </w:r>
-      <w:r>
-        <w:rPr>
-          <w:b/>
-        </w:rPr>
-        <w:t xml:space="preserve"> = (True Positive )/(True Positives + False Positive)</w:t>
+        <w:t>Precision</w:t>
+      </w:r>
+      <w:r>
+        <w:rPr>
+          <w:b/>
+        </w:rPr>
+        <w:t>= (True Positive )/(True Positives + False Positive)</w:t>
       </w:r>
     </w:p>
     <w:p>
@@ -2276,14 +2039,13 @@
           <w:b/>
         </w:rPr>
       </w:pPr>
-      <w:proofErr w:type="spellStart"/>
-      <w:r>
-        <w:rPr>
-          <w:b/>
-        </w:rPr>
+      <w:r>
+        <w:rPr>
+          <w:b/>
+        </w:rPr>
+        <w:lastRenderedPageBreak/>
         <w:t>numpy</w:t>
       </w:r>
-      <w:proofErr w:type="spellEnd"/>
       <w:r>
         <w:rPr>
           <w:b/>
@@ -2305,14 +2067,12 @@
           <w:b/>
         </w:rPr>
       </w:pPr>
-      <w:proofErr w:type="spellStart"/>
       <w:r>
         <w:rPr>
           <w:b/>
         </w:rPr>
         <w:t>scipy</w:t>
       </w:r>
-      <w:proofErr w:type="spellEnd"/>
       <w:r>
         <w:rPr>
           <w:b/>
@@ -2334,14 +2094,12 @@
           <w:b/>
         </w:rPr>
       </w:pPr>
-      <w:proofErr w:type="spellStart"/>
       <w:r>
         <w:rPr>
           <w:b/>
         </w:rPr>
         <w:t>sklearn</w:t>
       </w:r>
-      <w:proofErr w:type="spellEnd"/>
       <w:r>
         <w:rPr>
           <w:b/>
@@ -2366,11 +2124,9 @@
           <w:numId w:val="2"/>
         </w:numPr>
       </w:pPr>
-      <w:proofErr w:type="spellStart"/>
       <w:r>
         <w:t>feature_selection</w:t>
       </w:r>
-      <w:proofErr w:type="spellEnd"/>
     </w:p>
     <w:p>
       <w:pPr>
@@ -2380,11 +2136,9 @@
           <w:numId w:val="2"/>
         </w:numPr>
       </w:pPr>
-      <w:proofErr w:type="spellStart"/>
       <w:r>
         <w:t>feature_extraction</w:t>
       </w:r>
-      <w:proofErr w:type="spellEnd"/>
     </w:p>
     <w:p>
       <w:pPr>
@@ -2395,7 +2149,6 @@
         </w:numPr>
       </w:pPr>
       <w:r>
-        <w:lastRenderedPageBreak/>
         <w:t>decomposition for PCA</w:t>
       </w:r>
     </w:p>
@@ -2410,14 +2163,12 @@
           <w:b/>
         </w:rPr>
       </w:pPr>
-      <w:proofErr w:type="spellStart"/>
       <w:r>
         <w:rPr>
           <w:b/>
         </w:rPr>
         <w:t>nltk</w:t>
       </w:r>
-      <w:proofErr w:type="spellEnd"/>
       <w:r>
         <w:rPr>
           <w:b/>
@@ -2484,11 +2235,9 @@
         </w:rPr>
         <w:t xml:space="preserve">pandas -&gt; </w:t>
       </w:r>
-      <w:proofErr w:type="spellStart"/>
       <w:r>
         <w:t>dataframe</w:t>
       </w:r>
-      <w:proofErr w:type="spellEnd"/>
     </w:p>
     <w:p>
       <w:pPr>
@@ -2924,6 +2673,92 @@
     </w:lvl>
   </w:abstractNum>
   <w:abstractNum w:abstractNumId="4">
+    <w:nsid w:val="60932FCD"/>
+    <w:multiLevelType w:val="hybridMultilevel"/>
+    <w:tmpl w:val="FAC4BDF8"/>
+    <w:lvl w:ilvl="0" w:tplc="0409000F">
+      <w:start w:val="1"/>
+      <w:numFmt w:val="decimal"/>
+      <w:lvlText w:val="%1."/>
+      <w:lvlJc w:val="left"/>
+      <w:pPr>
+        <w:ind w:left="720" w:hanging="360"/>
+      </w:pPr>
+    </w:lvl>
+    <w:lvl w:ilvl="1" w:tplc="04090019">
+      <w:start w:val="1"/>
+      <w:numFmt w:val="lowerLetter"/>
+      <w:lvlText w:val="%2."/>
+      <w:lvlJc w:val="left"/>
+      <w:pPr>
+        <w:ind w:left="1440" w:hanging="360"/>
+      </w:pPr>
+    </w:lvl>
+    <w:lvl w:ilvl="2" w:tplc="0409001B" w:tentative="1">
+      <w:start w:val="1"/>
+      <w:numFmt w:val="lowerRoman"/>
+      <w:lvlText w:val="%3."/>
+      <w:lvlJc w:val="right"/>
+      <w:pPr>
+        <w:ind w:left="2160" w:hanging="180"/>
+      </w:pPr>
+    </w:lvl>
+    <w:lvl w:ilvl="3" w:tplc="0409000F" w:tentative="1">
+      <w:start w:val="1"/>
+      <w:numFmt w:val="decimal"/>
+      <w:lvlText w:val="%4."/>
+      <w:lvlJc w:val="left"/>
+      <w:pPr>
+        <w:ind w:left="2880" w:hanging="360"/>
+      </w:pPr>
+    </w:lvl>
+    <w:lvl w:ilvl="4" w:tplc="04090019" w:tentative="1">
+      <w:start w:val="1"/>
+      <w:numFmt w:val="lowerLetter"/>
+      <w:lvlText w:val="%5."/>
+      <w:lvlJc w:val="left"/>
+      <w:pPr>
+        <w:ind w:left="3600" w:hanging="360"/>
+      </w:pPr>
+    </w:lvl>
+    <w:lvl w:ilvl="5" w:tplc="0409001B" w:tentative="1">
+      <w:start w:val="1"/>
+      <w:numFmt w:val="lowerRoman"/>
+      <w:lvlText w:val="%6."/>
+      <w:lvlJc w:val="right"/>
+      <w:pPr>
+        <w:ind w:left="4320" w:hanging="180"/>
+      </w:pPr>
+    </w:lvl>
+    <w:lvl w:ilvl="6" w:tplc="0409000F" w:tentative="1">
+      <w:start w:val="1"/>
+      <w:numFmt w:val="decimal"/>
+      <w:lvlText w:val="%7."/>
+      <w:lvlJc w:val="left"/>
+      <w:pPr>
+        <w:ind w:left="5040" w:hanging="360"/>
+      </w:pPr>
+    </w:lvl>
+    <w:lvl w:ilvl="7" w:tplc="04090019" w:tentative="1">
+      <w:start w:val="1"/>
+      <w:numFmt w:val="lowerLetter"/>
+      <w:lvlText w:val="%8."/>
+      <w:lvlJc w:val="left"/>
+      <w:pPr>
+        <w:ind w:left="5760" w:hanging="360"/>
+      </w:pPr>
+    </w:lvl>
+    <w:lvl w:ilvl="8" w:tplc="0409001B" w:tentative="1">
+      <w:start w:val="1"/>
+      <w:numFmt w:val="lowerRoman"/>
+      <w:lvlText w:val="%9."/>
+      <w:lvlJc w:val="right"/>
+      <w:pPr>
+        <w:ind w:left="6480" w:hanging="180"/>
+      </w:pPr>
+    </w:lvl>
+  </w:abstractNum>
+  <w:abstractNum w:abstractNumId="5">
     <w:nsid w:val="68694D87"/>
     <w:multiLevelType w:val="hybridMultilevel"/>
     <w:tmpl w:val="FCCE36D4"/>
@@ -3036,7 +2871,7 @@
       </w:rPr>
     </w:lvl>
   </w:abstractNum>
-  <w:abstractNum w:abstractNumId="5">
+  <w:abstractNum w:abstractNumId="6">
     <w:nsid w:val="6FBC3FAC"/>
     <w:multiLevelType w:val="hybridMultilevel"/>
     <w:tmpl w:val="DF4E3910"/>
@@ -3129,16 +2964,19 @@
     <w:abstractNumId w:val="2"/>
   </w:num>
   <w:num w:numId="3">
-    <w:abstractNumId w:val="4"/>
+    <w:abstractNumId w:val="5"/>
   </w:num>
   <w:num w:numId="4">
-    <w:abstractNumId w:val="5"/>
+    <w:abstractNumId w:val="6"/>
   </w:num>
   <w:num w:numId="5">
     <w:abstractNumId w:val="3"/>
   </w:num>
   <w:num w:numId="6">
     <w:abstractNumId w:val="1"/>
+  </w:num>
+  <w:num w:numId="7">
+    <w:abstractNumId w:val="4"/>
   </w:num>
 </w:numbering>
 </file>

</xml_diff>